<commit_message>
add client cllasses discription
</commit_message>
<xml_diff>
--- a/Documentation/Explanatory-note.docx
+++ b/Documentation/Explanatory-note.docx
@@ -6881,6 +6881,3094 @@
       </w:r>
       <w:r>
         <w:t xml:space="preserve"> сигнал о возникновении ошибки.</w:t>
+      </w:r>
+    </w:p>
+    <w:p>
+      <w:pPr>
+        <w:pStyle w:val="a4"/>
+      </w:pPr>
+    </w:p>
+    <w:p>
+      <w:pPr>
+        <w:pStyle w:val="3"/>
+      </w:pPr>
+      <w:r>
+        <w:t>3.3.3</w:t>
+      </w:r>
+      <w:r>
+        <w:t xml:space="preserve"> Cl</w:t>
+      </w:r>
+      <w:proofErr w:type="spellStart"/>
+      <w:r>
+        <w:t>ientProtocol</w:t>
+      </w:r>
+      <w:proofErr w:type="spellEnd"/>
+    </w:p>
+    <w:p>
+      <w:pPr>
+        <w:pStyle w:val="a4"/>
+      </w:pPr>
+    </w:p>
+    <w:p>
+      <w:pPr>
+        <w:pStyle w:val="a4"/>
+      </w:pPr>
+      <w:r>
+        <w:t>Класс используется для обработки сообщений между клиентом и сервером.</w:t>
+      </w:r>
+    </w:p>
+    <w:p>
+      <w:pPr>
+        <w:pStyle w:val="a4"/>
+      </w:pPr>
+    </w:p>
+    <w:p>
+      <w:pPr>
+        <w:pStyle w:val="a4"/>
+      </w:pPr>
+      <w:r>
+        <w:t>Поля:</w:t>
+      </w:r>
+    </w:p>
+    <w:p>
+      <w:pPr>
+        <w:pStyle w:val="a4"/>
+      </w:pPr>
+      <w:r>
+        <w:rPr>
+          <w:rFonts w:ascii="Courier New" w:hAnsi="Courier New"/>
+        </w:rPr>
+        <w:t>—</w:t>
+      </w:r>
+      <w:r>
+        <w:t xml:space="preserve"> </w:t>
+      </w:r>
+      <w:proofErr w:type="spellStart"/>
+      <w:r>
+        <w:rPr>
+          <w:rFonts w:ascii="Courier New" w:hAnsi="Courier New"/>
+        </w:rPr>
+        <w:t>MessageType</w:t>
+      </w:r>
+      <w:proofErr w:type="spellEnd"/>
+      <w:r>
+        <w:t xml:space="preserve"> </w:t>
+      </w:r>
+      <w:proofErr w:type="spellStart"/>
+      <w:r>
+        <w:rPr>
+          <w:rFonts w:ascii="Courier New" w:hAnsi="Courier New"/>
+        </w:rPr>
+        <w:t>messageType</w:t>
+      </w:r>
+      <w:proofErr w:type="spellEnd"/>
+      <w:r>
+        <w:t xml:space="preserve"> </w:t>
+      </w:r>
+      <w:r>
+        <w:rPr>
+          <w:rFonts w:ascii="Courier New" w:hAnsi="Courier New"/>
+        </w:rPr>
+        <w:t>—</w:t>
+      </w:r>
+      <w:r>
+        <w:t xml:space="preserve"> тип сообщения.</w:t>
+      </w:r>
+    </w:p>
+    <w:p>
+      <w:pPr>
+        <w:pStyle w:val="a4"/>
+      </w:pPr>
+      <w:r>
+        <w:rPr>
+          <w:rFonts w:ascii="Courier New" w:hAnsi="Courier New"/>
+        </w:rPr>
+        <w:lastRenderedPageBreak/>
+        <w:t>—</w:t>
+      </w:r>
+      <w:r>
+        <w:t xml:space="preserve"> </w:t>
+      </w:r>
+      <w:proofErr w:type="spellStart"/>
+      <w:r>
+        <w:rPr>
+          <w:rFonts w:ascii="Courier New" w:hAnsi="Courier New"/>
+        </w:rPr>
+        <w:t>QString</w:t>
+      </w:r>
+      <w:proofErr w:type="spellEnd"/>
+      <w:r>
+        <w:t xml:space="preserve"> </w:t>
+      </w:r>
+      <w:proofErr w:type="spellStart"/>
+      <w:r>
+        <w:rPr>
+          <w:rFonts w:ascii="Courier New" w:hAnsi="Courier New"/>
+        </w:rPr>
+        <w:t>chatMessage</w:t>
+      </w:r>
+      <w:proofErr w:type="spellEnd"/>
+      <w:r>
+        <w:t xml:space="preserve"> </w:t>
+      </w:r>
+      <w:r>
+        <w:rPr>
+          <w:rFonts w:ascii="Courier New" w:hAnsi="Courier New"/>
+        </w:rPr>
+        <w:t>—</w:t>
+      </w:r>
+      <w:r>
+        <w:t xml:space="preserve"> текст сообщения чата.</w:t>
+      </w:r>
+    </w:p>
+    <w:p>
+      <w:pPr>
+        <w:pStyle w:val="a4"/>
+      </w:pPr>
+      <w:r>
+        <w:rPr>
+          <w:rFonts w:ascii="Courier New" w:hAnsi="Courier New"/>
+        </w:rPr>
+        <w:t>—</w:t>
+      </w:r>
+      <w:r>
+        <w:t xml:space="preserve"> </w:t>
+      </w:r>
+      <w:proofErr w:type="spellStart"/>
+      <w:r>
+        <w:rPr>
+          <w:rFonts w:ascii="Courier New" w:hAnsi="Courier New"/>
+        </w:rPr>
+        <w:t>QString</w:t>
+      </w:r>
+      <w:proofErr w:type="spellEnd"/>
+      <w:r>
+        <w:t xml:space="preserve"> </w:t>
+      </w:r>
+      <w:proofErr w:type="spellStart"/>
+      <w:r>
+        <w:rPr>
+          <w:rFonts w:ascii="Courier New" w:hAnsi="Courier New"/>
+        </w:rPr>
+        <w:t>newName</w:t>
+      </w:r>
+      <w:proofErr w:type="spellEnd"/>
+      <w:r>
+        <w:t xml:space="preserve"> </w:t>
+      </w:r>
+      <w:r>
+        <w:rPr>
+          <w:rFonts w:ascii="Courier New" w:hAnsi="Courier New"/>
+        </w:rPr>
+        <w:t>—</w:t>
+      </w:r>
+      <w:r>
+        <w:t xml:space="preserve"> новое имя.</w:t>
+      </w:r>
+    </w:p>
+    <w:p>
+      <w:pPr>
+        <w:pStyle w:val="a4"/>
+      </w:pPr>
+      <w:r>
+        <w:rPr>
+          <w:rFonts w:ascii="Courier New" w:hAnsi="Courier New"/>
+        </w:rPr>
+        <w:t>—</w:t>
+      </w:r>
+      <w:r>
+        <w:t xml:space="preserve"> </w:t>
+      </w:r>
+      <w:proofErr w:type="spellStart"/>
+      <w:r>
+        <w:rPr>
+          <w:rFonts w:ascii="Courier New" w:hAnsi="Courier New"/>
+        </w:rPr>
+        <w:t>QString</w:t>
+      </w:r>
+      <w:proofErr w:type="spellEnd"/>
+      <w:r>
+        <w:t xml:space="preserve"> </w:t>
+      </w:r>
+      <w:proofErr w:type="spellStart"/>
+      <w:r>
+        <w:rPr>
+          <w:rFonts w:ascii="Courier New" w:hAnsi="Courier New"/>
+        </w:rPr>
+        <w:t>messageReceiver</w:t>
+      </w:r>
+      <w:proofErr w:type="spellEnd"/>
+      <w:r>
+        <w:t xml:space="preserve"> </w:t>
+      </w:r>
+      <w:r>
+        <w:rPr>
+          <w:rFonts w:ascii="Courier New" w:hAnsi="Courier New"/>
+        </w:rPr>
+        <w:t>—</w:t>
+      </w:r>
+      <w:r>
+        <w:t xml:space="preserve"> получатель сообщения.</w:t>
+      </w:r>
+    </w:p>
+    <w:p>
+      <w:pPr>
+        <w:pStyle w:val="a4"/>
+      </w:pPr>
+      <w:r>
+        <w:rPr>
+          <w:rFonts w:ascii="Courier New" w:hAnsi="Courier New"/>
+        </w:rPr>
+        <w:t>—</w:t>
+      </w:r>
+      <w:r>
+        <w:t xml:space="preserve"> </w:t>
+      </w:r>
+      <w:proofErr w:type="spellStart"/>
+      <w:r>
+        <w:rPr>
+          <w:rFonts w:ascii="Courier New" w:hAnsi="Courier New"/>
+        </w:rPr>
+        <w:t>QString</w:t>
+      </w:r>
+      <w:proofErr w:type="spellEnd"/>
+      <w:r>
+        <w:t xml:space="preserve"> </w:t>
+      </w:r>
+      <w:proofErr w:type="spellStart"/>
+      <w:r>
+        <w:rPr>
+          <w:rFonts w:ascii="Courier New" w:hAnsi="Courier New"/>
+        </w:rPr>
+        <w:t>currentClientName</w:t>
+      </w:r>
+      <w:proofErr w:type="spellEnd"/>
+      <w:r>
+        <w:t xml:space="preserve"> </w:t>
+      </w:r>
+      <w:r>
+        <w:rPr>
+          <w:rFonts w:ascii="Courier New" w:hAnsi="Courier New"/>
+        </w:rPr>
+        <w:t>—</w:t>
+      </w:r>
+      <w:r>
+        <w:t xml:space="preserve"> текущее имя клиента.</w:t>
+      </w:r>
+    </w:p>
+    <w:p>
+      <w:pPr>
+        <w:pStyle w:val="a4"/>
+      </w:pPr>
+      <w:r>
+        <w:rPr>
+          <w:rFonts w:ascii="Courier New" w:hAnsi="Courier New"/>
+        </w:rPr>
+        <w:t>—</w:t>
+      </w:r>
+      <w:r>
+        <w:t xml:space="preserve"> </w:t>
+      </w:r>
+      <w:proofErr w:type="spellStart"/>
+      <w:r>
+        <w:rPr>
+          <w:rFonts w:ascii="Courier New" w:hAnsi="Courier New"/>
+        </w:rPr>
+        <w:t>QString</w:t>
+      </w:r>
+      <w:proofErr w:type="spellEnd"/>
+      <w:r>
+        <w:t xml:space="preserve"> </w:t>
+      </w:r>
+      <w:proofErr w:type="spellStart"/>
+      <w:r>
+        <w:rPr>
+          <w:rFonts w:ascii="Courier New" w:hAnsi="Courier New"/>
+        </w:rPr>
+        <w:t>previousName</w:t>
+      </w:r>
+      <w:proofErr w:type="spellEnd"/>
+      <w:r>
+        <w:t xml:space="preserve"> </w:t>
+      </w:r>
+      <w:r>
+        <w:rPr>
+          <w:rFonts w:ascii="Courier New" w:hAnsi="Courier New"/>
+        </w:rPr>
+        <w:t>—</w:t>
+      </w:r>
+      <w:r>
+        <w:t xml:space="preserve"> предыдущее имя.</w:t>
+      </w:r>
+    </w:p>
+    <w:p>
+      <w:pPr>
+        <w:pStyle w:val="a4"/>
+      </w:pPr>
+      <w:r>
+        <w:rPr>
+          <w:rFonts w:ascii="Courier New" w:hAnsi="Courier New"/>
+        </w:rPr>
+        <w:t>—</w:t>
+      </w:r>
+      <w:r>
+        <w:t xml:space="preserve"> </w:t>
+      </w:r>
+      <w:proofErr w:type="spellStart"/>
+      <w:r>
+        <w:rPr>
+          <w:rFonts w:ascii="Courier New" w:hAnsi="Courier New"/>
+        </w:rPr>
+        <w:t>QStringList</w:t>
+      </w:r>
+      <w:proofErr w:type="spellEnd"/>
+      <w:r>
+        <w:t xml:space="preserve"> </w:t>
+      </w:r>
+      <w:proofErr w:type="spellStart"/>
+      <w:r>
+        <w:rPr>
+          <w:rFonts w:ascii="Courier New" w:hAnsi="Courier New"/>
+        </w:rPr>
+        <w:t>clientNames</w:t>
+      </w:r>
+      <w:proofErr w:type="spellEnd"/>
+      <w:r>
+        <w:t xml:space="preserve"> </w:t>
+      </w:r>
+      <w:r>
+        <w:rPr>
+          <w:rFonts w:ascii="Courier New" w:hAnsi="Courier New"/>
+        </w:rPr>
+        <w:t>—</w:t>
+      </w:r>
+      <w:r>
+        <w:t xml:space="preserve"> список имен клиентов.</w:t>
+      </w:r>
+    </w:p>
+    <w:p>
+      <w:pPr>
+        <w:pStyle w:val="a4"/>
+      </w:pPr>
+      <w:r>
+        <w:rPr>
+          <w:rFonts w:ascii="Courier New" w:hAnsi="Courier New"/>
+        </w:rPr>
+        <w:t>—</w:t>
+      </w:r>
+      <w:r>
+        <w:t xml:space="preserve"> </w:t>
+      </w:r>
+      <w:proofErr w:type="spellStart"/>
+      <w:r>
+        <w:rPr>
+          <w:rFonts w:ascii="Courier New" w:hAnsi="Courier New"/>
+        </w:rPr>
+        <w:t>QString</w:t>
+      </w:r>
+      <w:proofErr w:type="spellEnd"/>
+      <w:r>
+        <w:t xml:space="preserve"> </w:t>
+      </w:r>
+      <w:proofErr w:type="spellStart"/>
+      <w:r>
+        <w:rPr>
+          <w:rFonts w:ascii="Courier New" w:hAnsi="Courier New"/>
+        </w:rPr>
+        <w:t>myName</w:t>
+      </w:r>
+      <w:proofErr w:type="spellEnd"/>
+      <w:r>
+        <w:t xml:space="preserve"> </w:t>
+      </w:r>
+      <w:r>
+        <w:rPr>
+          <w:rFonts w:ascii="Courier New" w:hAnsi="Courier New"/>
+        </w:rPr>
+        <w:t>—</w:t>
+      </w:r>
+      <w:r>
+        <w:t xml:space="preserve"> мое имя.</w:t>
+      </w:r>
+    </w:p>
+    <w:p>
+      <w:pPr>
+        <w:pStyle w:val="a4"/>
+      </w:pPr>
+      <w:r>
+        <w:rPr>
+          <w:rFonts w:ascii="Courier New" w:hAnsi="Courier New"/>
+        </w:rPr>
+        <w:t>—</w:t>
+      </w:r>
+      <w:r>
+        <w:t xml:space="preserve"> </w:t>
+      </w:r>
+      <w:proofErr w:type="spellStart"/>
+      <w:r>
+        <w:rPr>
+          <w:rFonts w:ascii="Courier New" w:hAnsi="Courier New"/>
+        </w:rPr>
+        <w:t>QString</w:t>
+      </w:r>
+      <w:proofErr w:type="spellEnd"/>
+      <w:r>
+        <w:t xml:space="preserve"> </w:t>
+      </w:r>
+      <w:proofErr w:type="spellStart"/>
+      <w:r>
+        <w:rPr>
+          <w:rFonts w:ascii="Courier New" w:hAnsi="Courier New"/>
+        </w:rPr>
+        <w:t>messageSender</w:t>
+      </w:r>
+      <w:proofErr w:type="spellEnd"/>
+      <w:r>
+        <w:t xml:space="preserve"> </w:t>
+      </w:r>
+      <w:r>
+        <w:rPr>
+          <w:rFonts w:ascii="Courier New" w:hAnsi="Courier New"/>
+        </w:rPr>
+        <w:t>—</w:t>
+      </w:r>
+      <w:r>
+        <w:t xml:space="preserve"> отправитель сообщения.</w:t>
+      </w:r>
+    </w:p>
+    <w:p>
+      <w:pPr>
+        <w:pStyle w:val="a4"/>
+      </w:pPr>
+    </w:p>
+    <w:p>
+      <w:pPr>
+        <w:pStyle w:val="a4"/>
+      </w:pPr>
+      <w:r>
+        <w:t>Методы:</w:t>
+      </w:r>
+    </w:p>
+    <w:p>
+      <w:pPr>
+        <w:pStyle w:val="a4"/>
+      </w:pPr>
+      <w:r>
+        <w:rPr>
+          <w:rFonts w:ascii="Courier New" w:hAnsi="Courier New"/>
+        </w:rPr>
+        <w:t>—</w:t>
+      </w:r>
+      <w:r>
+        <w:t xml:space="preserve"> </w:t>
+      </w:r>
+      <w:proofErr w:type="spellStart"/>
+      <w:r>
+        <w:rPr>
+          <w:rFonts w:ascii="Courier New" w:hAnsi="Courier New"/>
+        </w:rPr>
+        <w:t>ClientProtocol</w:t>
+      </w:r>
+      <w:proofErr w:type="spellEnd"/>
+      <w:r>
+        <w:t xml:space="preserve"> — конструктор.</w:t>
+      </w:r>
+    </w:p>
+    <w:p>
+      <w:pPr>
+        <w:pStyle w:val="a4"/>
+      </w:pPr>
+      <w:r>
+        <w:rPr>
+          <w:rFonts w:ascii="Courier New" w:hAnsi="Courier New"/>
+        </w:rPr>
+        <w:t>—</w:t>
+      </w:r>
+      <w:r>
+        <w:t xml:space="preserve"> </w:t>
+      </w:r>
+      <w:proofErr w:type="spellStart"/>
+      <w:r>
+        <w:rPr>
+          <w:rFonts w:ascii="Courier New" w:hAnsi="Courier New"/>
+        </w:rPr>
+        <w:t>QByteArray</w:t>
+      </w:r>
+      <w:proofErr w:type="spellEnd"/>
+      <w:r>
+        <w:t xml:space="preserve"> </w:t>
+      </w:r>
+      <w:proofErr w:type="spellStart"/>
+      <w:r>
+        <w:rPr>
+          <w:rFonts w:ascii="Courier New" w:hAnsi="Courier New"/>
+        </w:rPr>
+        <w:t>composeTextMessage</w:t>
+      </w:r>
+      <w:proofErr w:type="spellEnd"/>
+      <w:r>
+        <w:t xml:space="preserve"> </w:t>
+      </w:r>
+      <w:r>
+        <w:rPr>
+          <w:rFonts w:ascii="Courier New" w:hAnsi="Courier New"/>
+        </w:rPr>
+        <w:t>—</w:t>
+      </w:r>
+      <w:r>
+        <w:t xml:space="preserve"> принимает </w:t>
+      </w:r>
+      <w:proofErr w:type="spellStart"/>
+      <w:r>
+        <w:rPr>
+          <w:rFonts w:ascii="Courier New" w:hAnsi="Courier New"/>
+        </w:rPr>
+        <w:t>QString</w:t>
+      </w:r>
+      <w:proofErr w:type="spellEnd"/>
+      <w:r>
+        <w:t xml:space="preserve"> </w:t>
+      </w:r>
+      <w:r>
+        <w:rPr>
+          <w:rFonts w:ascii="Courier New" w:hAnsi="Courier New"/>
+        </w:rPr>
+        <w:t>—</w:t>
+      </w:r>
+      <w:r>
+        <w:t xml:space="preserve"> сообщение, </w:t>
+      </w:r>
+      <w:proofErr w:type="spellStart"/>
+      <w:r>
+        <w:rPr>
+          <w:rFonts w:ascii="Courier New" w:hAnsi="Courier New"/>
+        </w:rPr>
+        <w:t>QString</w:t>
+      </w:r>
+      <w:proofErr w:type="spellEnd"/>
+      <w:r>
+        <w:t xml:space="preserve"> </w:t>
+      </w:r>
+      <w:r>
+        <w:rPr>
+          <w:rFonts w:ascii="Courier New" w:hAnsi="Courier New"/>
+        </w:rPr>
+        <w:t>—</w:t>
+      </w:r>
+      <w:r>
+        <w:t xml:space="preserve"> получатель. Составляет и возвращает сообщение чата.</w:t>
+      </w:r>
+    </w:p>
+    <w:p>
+      <w:pPr>
+        <w:pStyle w:val="a4"/>
+      </w:pPr>
+      <w:r>
+        <w:rPr>
+          <w:rFonts w:ascii="Courier New" w:hAnsi="Courier New"/>
+        </w:rPr>
+        <w:t>—</w:t>
+      </w:r>
+      <w:r>
+        <w:t xml:space="preserve"> </w:t>
+      </w:r>
+      <w:proofErr w:type="spellStart"/>
+      <w:r>
+        <w:rPr>
+          <w:rFonts w:ascii="Courier New" w:hAnsi="Courier New"/>
+        </w:rPr>
+        <w:t>QByteArray</w:t>
+      </w:r>
+      <w:proofErr w:type="spellEnd"/>
+      <w:r>
+        <w:t xml:space="preserve"> </w:t>
+      </w:r>
+      <w:proofErr w:type="spellStart"/>
+      <w:r>
+        <w:rPr>
+          <w:rFonts w:ascii="Courier New" w:hAnsi="Courier New"/>
+        </w:rPr>
+        <w:t>composeNameMessage</w:t>
+      </w:r>
+      <w:proofErr w:type="spellEnd"/>
+      <w:r>
+        <w:t xml:space="preserve"> </w:t>
+      </w:r>
+      <w:r>
+        <w:rPr>
+          <w:rFonts w:ascii="Courier New" w:hAnsi="Courier New"/>
+        </w:rPr>
+        <w:t>—</w:t>
+      </w:r>
+      <w:r>
+        <w:t xml:space="preserve"> принимает </w:t>
+      </w:r>
+      <w:proofErr w:type="spellStart"/>
+      <w:r>
+        <w:rPr>
+          <w:rFonts w:ascii="Courier New" w:hAnsi="Courier New"/>
+        </w:rPr>
+        <w:t>QString</w:t>
+      </w:r>
+      <w:proofErr w:type="spellEnd"/>
+      <w:r>
+        <w:t xml:space="preserve"> </w:t>
+      </w:r>
+      <w:r>
+        <w:rPr>
+          <w:rFonts w:ascii="Courier New" w:hAnsi="Courier New"/>
+        </w:rPr>
+        <w:t>—</w:t>
+      </w:r>
+      <w:r>
+        <w:t xml:space="preserve"> имя. Составляет и возвращает сообщение с именем.</w:t>
+      </w:r>
+    </w:p>
+    <w:p>
+      <w:pPr>
+        <w:pStyle w:val="a4"/>
+      </w:pPr>
+      <w:r>
+        <w:rPr>
+          <w:rFonts w:ascii="Courier New" w:hAnsi="Courier New"/>
+        </w:rPr>
+        <w:t>—</w:t>
+      </w:r>
+      <w:r>
+        <w:t xml:space="preserve"> </w:t>
+      </w:r>
+      <w:proofErr w:type="spellStart"/>
+      <w:r>
+        <w:rPr>
+          <w:rFonts w:ascii="Courier New" w:hAnsi="Courier New"/>
+        </w:rPr>
+        <w:t>void</w:t>
+      </w:r>
+      <w:proofErr w:type="spellEnd"/>
+      <w:r>
+        <w:t xml:space="preserve"> </w:t>
+      </w:r>
+      <w:proofErr w:type="spellStart"/>
+      <w:r>
+        <w:rPr>
+          <w:rFonts w:ascii="Courier New" w:hAnsi="Courier New"/>
+        </w:rPr>
+        <w:t>parseData</w:t>
+      </w:r>
+      <w:proofErr w:type="spellEnd"/>
+      <w:r>
+        <w:t xml:space="preserve"> </w:t>
+      </w:r>
+      <w:r>
+        <w:rPr>
+          <w:rFonts w:ascii="Courier New" w:hAnsi="Courier New"/>
+        </w:rPr>
+        <w:t>—</w:t>
+      </w:r>
+      <w:r>
+        <w:t xml:space="preserve"> принимает </w:t>
+      </w:r>
+      <w:proofErr w:type="spellStart"/>
+      <w:r>
+        <w:rPr>
+          <w:rFonts w:ascii="Courier New" w:hAnsi="Courier New"/>
+        </w:rPr>
+        <w:t>QByteArray</w:t>
+      </w:r>
+      <w:proofErr w:type="spellEnd"/>
+      <w:r>
+        <w:t xml:space="preserve"> </w:t>
+      </w:r>
+      <w:r>
+        <w:rPr>
+          <w:rFonts w:ascii="Courier New" w:hAnsi="Courier New"/>
+        </w:rPr>
+        <w:t>—</w:t>
+      </w:r>
+      <w:r>
+        <w:t xml:space="preserve"> данные. Разбирает данные.</w:t>
+      </w:r>
+    </w:p>
+    <w:p>
+      <w:pPr>
+        <w:pStyle w:val="a4"/>
+      </w:pPr>
+      <w:r>
+        <w:rPr>
+          <w:rFonts w:ascii="Courier New" w:hAnsi="Courier New"/>
+        </w:rPr>
+        <w:t>—</w:t>
+      </w:r>
+      <w:r>
+        <w:t xml:space="preserve"> </w:t>
+      </w:r>
+      <w:proofErr w:type="spellStart"/>
+      <w:r>
+        <w:rPr>
+          <w:rFonts w:ascii="Courier New" w:hAnsi="Courier New"/>
+        </w:rPr>
+        <w:t>const</w:t>
+      </w:r>
+      <w:proofErr w:type="spellEnd"/>
+      <w:r>
+        <w:t xml:space="preserve"> </w:t>
+      </w:r>
+      <w:proofErr w:type="spellStart"/>
+      <w:r>
+        <w:rPr>
+          <w:rFonts w:ascii="Courier New" w:hAnsi="Courier New"/>
+        </w:rPr>
+        <w:t>QString</w:t>
+      </w:r>
+      <w:proofErr w:type="spellEnd"/>
+      <w:r>
+        <w:t xml:space="preserve"> </w:t>
+      </w:r>
+      <w:r>
+        <w:rPr>
+          <w:rFonts w:ascii="Courier New" w:hAnsi="Courier New"/>
+        </w:rPr>
+        <w:t>&amp;</w:t>
+      </w:r>
+      <w:proofErr w:type="spellStart"/>
+      <w:r>
+        <w:rPr>
+          <w:rFonts w:ascii="Courier New" w:hAnsi="Courier New"/>
+        </w:rPr>
+        <w:t>getChatMessage</w:t>
+      </w:r>
+      <w:proofErr w:type="spellEnd"/>
+      <w:r>
+        <w:t xml:space="preserve"> </w:t>
+      </w:r>
+      <w:r>
+        <w:rPr>
+          <w:rFonts w:ascii="Courier New" w:hAnsi="Courier New"/>
+        </w:rPr>
+        <w:t>—</w:t>
+      </w:r>
+      <w:r>
+        <w:t xml:space="preserve"> возвращает текст сообщения.</w:t>
+      </w:r>
+    </w:p>
+    <w:p>
+      <w:pPr>
+        <w:pStyle w:val="a4"/>
+      </w:pPr>
+      <w:r>
+        <w:rPr>
+          <w:rFonts w:ascii="Courier New" w:hAnsi="Courier New"/>
+        </w:rPr>
+        <w:t>—</w:t>
+      </w:r>
+      <w:r>
+        <w:t xml:space="preserve"> </w:t>
+      </w:r>
+      <w:proofErr w:type="spellStart"/>
+      <w:r>
+        <w:rPr>
+          <w:rFonts w:ascii="Courier New" w:hAnsi="Courier New"/>
+        </w:rPr>
+        <w:t>const</w:t>
+      </w:r>
+      <w:proofErr w:type="spellEnd"/>
+      <w:r>
+        <w:t xml:space="preserve"> </w:t>
+      </w:r>
+      <w:proofErr w:type="spellStart"/>
+      <w:r>
+        <w:rPr>
+          <w:rFonts w:ascii="Courier New" w:hAnsi="Courier New"/>
+        </w:rPr>
+        <w:t>QString</w:t>
+      </w:r>
+      <w:proofErr w:type="spellEnd"/>
+      <w:r>
+        <w:rPr>
+          <w:rFonts w:ascii="Courier New" w:hAnsi="Courier New"/>
+        </w:rPr>
+        <w:t xml:space="preserve"> &amp;</w:t>
+      </w:r>
+      <w:proofErr w:type="spellStart"/>
+      <w:r>
+        <w:rPr>
+          <w:rFonts w:ascii="Courier New" w:hAnsi="Courier New"/>
+        </w:rPr>
+        <w:t>getNewName</w:t>
+      </w:r>
+      <w:proofErr w:type="spellEnd"/>
+      <w:r>
+        <w:rPr>
+          <w:rFonts w:ascii="Courier New" w:hAnsi="Courier New"/>
+        </w:rPr>
+        <w:t xml:space="preserve"> —</w:t>
+      </w:r>
+      <w:r>
+        <w:t xml:space="preserve"> возвращает новое имя.</w:t>
+      </w:r>
+    </w:p>
+    <w:p>
+      <w:pPr>
+        <w:pStyle w:val="a4"/>
+      </w:pPr>
+      <w:r>
+        <w:rPr>
+          <w:rFonts w:ascii="Courier New" w:hAnsi="Courier New"/>
+        </w:rPr>
+        <w:t>—</w:t>
+      </w:r>
+      <w:r>
+        <w:t xml:space="preserve"> </w:t>
+      </w:r>
+      <w:proofErr w:type="spellStart"/>
+      <w:r>
+        <w:rPr>
+          <w:rFonts w:ascii="Courier New" w:hAnsi="Courier New"/>
+        </w:rPr>
+        <w:t>MessageType</w:t>
+      </w:r>
+      <w:proofErr w:type="spellEnd"/>
+      <w:r>
+        <w:rPr>
+          <w:rFonts w:ascii="Courier New" w:hAnsi="Courier New"/>
+        </w:rPr>
+        <w:t xml:space="preserve"> </w:t>
+      </w:r>
+      <w:proofErr w:type="spellStart"/>
+      <w:r>
+        <w:rPr>
+          <w:rFonts w:ascii="Courier New" w:hAnsi="Courier New"/>
+        </w:rPr>
+        <w:t>getMessageType</w:t>
+      </w:r>
+      <w:proofErr w:type="spellEnd"/>
+      <w:r>
+        <w:rPr>
+          <w:rFonts w:ascii="Courier New" w:hAnsi="Courier New"/>
+        </w:rPr>
+        <w:t xml:space="preserve"> —</w:t>
+      </w:r>
+      <w:r>
+        <w:t xml:space="preserve"> возвращает тип сообщения.</w:t>
+      </w:r>
+    </w:p>
+    <w:p>
+      <w:pPr>
+        <w:pStyle w:val="a4"/>
+      </w:pPr>
+      <w:r>
+        <w:rPr>
+          <w:rFonts w:ascii="Courier New" w:hAnsi="Courier New"/>
+        </w:rPr>
+        <w:t>—</w:t>
+      </w:r>
+      <w:r>
+        <w:t xml:space="preserve"> </w:t>
+      </w:r>
+      <w:proofErr w:type="spellStart"/>
+      <w:r>
+        <w:rPr>
+          <w:rFonts w:ascii="Courier New" w:hAnsi="Courier New"/>
+        </w:rPr>
+        <w:t>QString</w:t>
+      </w:r>
+      <w:proofErr w:type="spellEnd"/>
+      <w:r>
+        <w:rPr>
+          <w:rFonts w:ascii="Courier New" w:hAnsi="Courier New"/>
+        </w:rPr>
+        <w:t xml:space="preserve"> </w:t>
+      </w:r>
+      <w:proofErr w:type="spellStart"/>
+      <w:r>
+        <w:rPr>
+          <w:rFonts w:ascii="Courier New" w:hAnsi="Courier New"/>
+        </w:rPr>
+        <w:t>getMessageReceiver</w:t>
+      </w:r>
+      <w:proofErr w:type="spellEnd"/>
+      <w:r>
+        <w:rPr>
+          <w:rFonts w:ascii="Courier New" w:hAnsi="Courier New"/>
+        </w:rPr>
+        <w:t xml:space="preserve"> —</w:t>
+      </w:r>
+      <w:r>
+        <w:t xml:space="preserve"> возвращает получателя сообщения.</w:t>
+      </w:r>
+    </w:p>
+    <w:p>
+      <w:pPr>
+        <w:pStyle w:val="a4"/>
+      </w:pPr>
+      <w:r>
+        <w:rPr>
+          <w:rFonts w:ascii="Courier New" w:hAnsi="Courier New"/>
+        </w:rPr>
+        <w:t>—</w:t>
+      </w:r>
+      <w:r>
+        <w:t xml:space="preserve"> </w:t>
+      </w:r>
+      <w:proofErr w:type="spellStart"/>
+      <w:r>
+        <w:rPr>
+          <w:rFonts w:ascii="Courier New" w:hAnsi="Courier New"/>
+        </w:rPr>
+        <w:t>const</w:t>
+      </w:r>
+      <w:proofErr w:type="spellEnd"/>
+      <w:r>
+        <w:t xml:space="preserve"> </w:t>
+      </w:r>
+      <w:proofErr w:type="spellStart"/>
+      <w:r>
+        <w:rPr>
+          <w:rFonts w:ascii="Courier New" w:hAnsi="Courier New"/>
+        </w:rPr>
+        <w:t>QString</w:t>
+      </w:r>
+      <w:proofErr w:type="spellEnd"/>
+      <w:r>
+        <w:t xml:space="preserve"> </w:t>
+      </w:r>
+      <w:r>
+        <w:rPr>
+          <w:rFonts w:ascii="Courier New" w:hAnsi="Courier New"/>
+        </w:rPr>
+        <w:t>&amp;</w:t>
+      </w:r>
+      <w:proofErr w:type="spellStart"/>
+      <w:r>
+        <w:rPr>
+          <w:rFonts w:ascii="Courier New" w:hAnsi="Courier New"/>
+        </w:rPr>
+        <w:t>getCurrentClientName</w:t>
+      </w:r>
+      <w:proofErr w:type="spellEnd"/>
+      <w:r>
+        <w:t xml:space="preserve"> </w:t>
+      </w:r>
+      <w:r>
+        <w:rPr>
+          <w:rFonts w:ascii="Courier New" w:hAnsi="Courier New"/>
+        </w:rPr>
+        <w:t>—</w:t>
+      </w:r>
+      <w:r>
+        <w:t xml:space="preserve"> возвращает текущее имя клиента.</w:t>
+      </w:r>
+    </w:p>
+    <w:p>
+      <w:pPr>
+        <w:pStyle w:val="a4"/>
+      </w:pPr>
+      <w:r>
+        <w:rPr>
+          <w:rFonts w:ascii="Courier New" w:hAnsi="Courier New"/>
+        </w:rPr>
+        <w:t>—</w:t>
+      </w:r>
+      <w:r>
+        <w:t xml:space="preserve"> </w:t>
+      </w:r>
+      <w:proofErr w:type="spellStart"/>
+      <w:r>
+        <w:rPr>
+          <w:rFonts w:ascii="Courier New" w:hAnsi="Courier New"/>
+        </w:rPr>
+        <w:t>const</w:t>
+      </w:r>
+      <w:proofErr w:type="spellEnd"/>
+      <w:r>
+        <w:t xml:space="preserve"> </w:t>
+      </w:r>
+      <w:proofErr w:type="spellStart"/>
+      <w:r>
+        <w:rPr>
+          <w:rFonts w:ascii="Courier New" w:hAnsi="Courier New"/>
+        </w:rPr>
+        <w:t>QString</w:t>
+      </w:r>
+      <w:proofErr w:type="spellEnd"/>
+      <w:r>
+        <w:t xml:space="preserve"> </w:t>
+      </w:r>
+      <w:r>
+        <w:rPr>
+          <w:rFonts w:ascii="Courier New" w:hAnsi="Courier New"/>
+        </w:rPr>
+        <w:t>&amp;</w:t>
+      </w:r>
+      <w:proofErr w:type="spellStart"/>
+      <w:r>
+        <w:rPr>
+          <w:rFonts w:ascii="Courier New" w:hAnsi="Courier New"/>
+        </w:rPr>
+        <w:t>getPreviousName</w:t>
+      </w:r>
+      <w:proofErr w:type="spellEnd"/>
+      <w:r>
+        <w:t xml:space="preserve"> </w:t>
+      </w:r>
+      <w:r>
+        <w:rPr>
+          <w:rFonts w:ascii="Courier New" w:hAnsi="Courier New"/>
+        </w:rPr>
+        <w:t>—</w:t>
+      </w:r>
+      <w:r>
+        <w:t xml:space="preserve"> возвращает предыдущее имя.</w:t>
+      </w:r>
+    </w:p>
+    <w:p>
+      <w:pPr>
+        <w:pStyle w:val="a4"/>
+      </w:pPr>
+      <w:r>
+        <w:rPr>
+          <w:rFonts w:ascii="Courier New" w:hAnsi="Courier New"/>
+        </w:rPr>
+        <w:t>—</w:t>
+      </w:r>
+      <w:r>
+        <w:t xml:space="preserve"> </w:t>
+      </w:r>
+      <w:proofErr w:type="spellStart"/>
+      <w:r>
+        <w:rPr>
+          <w:rFonts w:ascii="Courier New" w:hAnsi="Courier New"/>
+        </w:rPr>
+        <w:t>const</w:t>
+      </w:r>
+      <w:proofErr w:type="spellEnd"/>
+      <w:r>
+        <w:t xml:space="preserve"> </w:t>
+      </w:r>
+      <w:proofErr w:type="spellStart"/>
+      <w:r>
+        <w:rPr>
+          <w:rFonts w:ascii="Courier New" w:hAnsi="Courier New"/>
+        </w:rPr>
+        <w:t>QStringList</w:t>
+      </w:r>
+      <w:proofErr w:type="spellEnd"/>
+      <w:r>
+        <w:t xml:space="preserve"> </w:t>
+      </w:r>
+      <w:r>
+        <w:rPr>
+          <w:rFonts w:ascii="Courier New" w:hAnsi="Courier New"/>
+        </w:rPr>
+        <w:t>&amp;</w:t>
+      </w:r>
+      <w:proofErr w:type="spellStart"/>
+      <w:r>
+        <w:rPr>
+          <w:rFonts w:ascii="Courier New" w:hAnsi="Courier New"/>
+        </w:rPr>
+        <w:t>getClientNames</w:t>
+      </w:r>
+      <w:proofErr w:type="spellEnd"/>
+      <w:r>
+        <w:t xml:space="preserve"> </w:t>
+      </w:r>
+      <w:r>
+        <w:rPr>
+          <w:rFonts w:ascii="Courier New" w:hAnsi="Courier New"/>
+        </w:rPr>
+        <w:t>—</w:t>
+      </w:r>
+      <w:r>
+        <w:t xml:space="preserve"> возвращает список имен клиентов.</w:t>
+      </w:r>
+    </w:p>
+    <w:p>
+      <w:pPr>
+        <w:pStyle w:val="a4"/>
+      </w:pPr>
+      <w:r>
+        <w:rPr>
+          <w:rFonts w:ascii="Courier New" w:hAnsi="Courier New"/>
+        </w:rPr>
+        <w:t>—</w:t>
+      </w:r>
+      <w:r>
+        <w:t xml:space="preserve"> </w:t>
+      </w:r>
+      <w:proofErr w:type="spellStart"/>
+      <w:r>
+        <w:rPr>
+          <w:rFonts w:ascii="Courier New" w:hAnsi="Courier New"/>
+        </w:rPr>
+        <w:t>const</w:t>
+      </w:r>
+      <w:proofErr w:type="spellEnd"/>
+      <w:r>
+        <w:t xml:space="preserve"> </w:t>
+      </w:r>
+      <w:proofErr w:type="spellStart"/>
+      <w:r>
+        <w:rPr>
+          <w:rFonts w:ascii="Courier New" w:hAnsi="Courier New"/>
+        </w:rPr>
+        <w:t>QString</w:t>
+      </w:r>
+      <w:proofErr w:type="spellEnd"/>
+      <w:r>
+        <w:t xml:space="preserve"> </w:t>
+      </w:r>
+      <w:r>
+        <w:rPr>
+          <w:rFonts w:ascii="Courier New" w:hAnsi="Courier New"/>
+        </w:rPr>
+        <w:t>&amp;</w:t>
+      </w:r>
+      <w:proofErr w:type="spellStart"/>
+      <w:r>
+        <w:rPr>
+          <w:rFonts w:ascii="Courier New" w:hAnsi="Courier New"/>
+        </w:rPr>
+        <w:t>getMyName</w:t>
+      </w:r>
+      <w:proofErr w:type="spellEnd"/>
+      <w:r>
+        <w:t xml:space="preserve"> </w:t>
+      </w:r>
+      <w:r>
+        <w:rPr>
+          <w:rFonts w:ascii="Courier New" w:hAnsi="Courier New"/>
+        </w:rPr>
+        <w:t>—</w:t>
+      </w:r>
+      <w:r>
+        <w:t xml:space="preserve"> возвращает мое имя.</w:t>
+      </w:r>
+    </w:p>
+    <w:p>
+      <w:pPr>
+        <w:pStyle w:val="a4"/>
+      </w:pPr>
+      <w:r>
+        <w:rPr>
+          <w:rFonts w:ascii="Courier New" w:hAnsi="Courier New"/>
+        </w:rPr>
+        <w:t>—</w:t>
+      </w:r>
+      <w:r>
+        <w:t xml:space="preserve"> </w:t>
+      </w:r>
+      <w:proofErr w:type="spellStart"/>
+      <w:r>
+        <w:rPr>
+          <w:rFonts w:ascii="Courier New" w:hAnsi="Courier New"/>
+        </w:rPr>
+        <w:t>QString</w:t>
+      </w:r>
+      <w:proofErr w:type="spellEnd"/>
+      <w:r>
+        <w:t xml:space="preserve"> </w:t>
+      </w:r>
+      <w:proofErr w:type="spellStart"/>
+      <w:r>
+        <w:rPr>
+          <w:rFonts w:ascii="Courier New" w:hAnsi="Courier New"/>
+        </w:rPr>
+        <w:t>getMessageSender</w:t>
+      </w:r>
+      <w:proofErr w:type="spellEnd"/>
+      <w:r>
+        <w:t xml:space="preserve"> </w:t>
+      </w:r>
+      <w:r>
+        <w:rPr>
+          <w:rFonts w:ascii="Courier New" w:hAnsi="Courier New"/>
+        </w:rPr>
+        <w:t>—</w:t>
+      </w:r>
+      <w:r>
+        <w:t xml:space="preserve"> возвращает отправителя сообщения.</w:t>
+      </w:r>
+    </w:p>
+    <w:p>
+      <w:pPr>
+        <w:pStyle w:val="a4"/>
+      </w:pPr>
+      <w:r>
+        <w:rPr>
+          <w:rFonts w:ascii="Courier New" w:hAnsi="Courier New"/>
+        </w:rPr>
+        <w:t>—</w:t>
+      </w:r>
+      <w:r>
+        <w:t xml:space="preserve"> </w:t>
+      </w:r>
+      <w:proofErr w:type="spellStart"/>
+      <w:r>
+        <w:rPr>
+          <w:rFonts w:ascii="Courier New" w:hAnsi="Courier New"/>
+        </w:rPr>
+        <w:t>QByteArray</w:t>
+      </w:r>
+      <w:proofErr w:type="spellEnd"/>
+      <w:r>
+        <w:t xml:space="preserve"> </w:t>
+      </w:r>
+      <w:proofErr w:type="spellStart"/>
+      <w:r>
+        <w:rPr>
+          <w:rFonts w:ascii="Courier New" w:hAnsi="Courier New"/>
+        </w:rPr>
+        <w:t>prepareData</w:t>
+      </w:r>
+      <w:proofErr w:type="spellEnd"/>
+      <w:r>
+        <w:t xml:space="preserve"> </w:t>
+      </w:r>
+      <w:r>
+        <w:rPr>
+          <w:rFonts w:ascii="Courier New" w:hAnsi="Courier New"/>
+        </w:rPr>
+        <w:t>—</w:t>
+      </w:r>
+      <w:r>
+        <w:t xml:space="preserve"> принимает </w:t>
+      </w:r>
+      <w:proofErr w:type="spellStart"/>
+      <w:r>
+        <w:rPr>
+          <w:rFonts w:ascii="Courier New" w:hAnsi="Courier New"/>
+        </w:rPr>
+        <w:t>MessageType</w:t>
+      </w:r>
+      <w:proofErr w:type="spellEnd"/>
+      <w:r>
+        <w:t xml:space="preserve"> </w:t>
+      </w:r>
+      <w:r>
+        <w:rPr>
+          <w:rFonts w:ascii="Courier New" w:hAnsi="Courier New"/>
+        </w:rPr>
+        <w:t>—</w:t>
+      </w:r>
+      <w:r>
+        <w:t xml:space="preserve"> тип, </w:t>
+      </w:r>
+      <w:proofErr w:type="spellStart"/>
+      <w:r>
+        <w:rPr>
+          <w:rFonts w:ascii="Courier New" w:hAnsi="Courier New"/>
+        </w:rPr>
+        <w:t>QString</w:t>
+      </w:r>
+      <w:proofErr w:type="spellEnd"/>
+      <w:r>
+        <w:t xml:space="preserve"> </w:t>
+      </w:r>
+      <w:r>
+        <w:rPr>
+          <w:rFonts w:ascii="Courier New" w:hAnsi="Courier New"/>
+        </w:rPr>
+        <w:t>—</w:t>
+      </w:r>
+      <w:r>
+        <w:t xml:space="preserve"> данные. Подготавливает и возвращает данные.</w:t>
+      </w:r>
+    </w:p>
+    <w:p>
+      <w:pPr>
+        <w:pStyle w:val="a4"/>
+      </w:pPr>
+    </w:p>
+    <w:p>
+      <w:pPr>
+        <w:pStyle w:val="3"/>
+      </w:pPr>
+      <w:r>
+        <w:t>3.3.4</w:t>
+      </w:r>
+      <w:r>
+        <w:t xml:space="preserve"> C</w:t>
+      </w:r>
+      <w:proofErr w:type="spellStart"/>
+      <w:r>
+        <w:t>lientWindow</w:t>
+      </w:r>
+      <w:proofErr w:type="spellEnd"/>
+    </w:p>
+    <w:p>
+      <w:pPr>
+        <w:pStyle w:val="a4"/>
+      </w:pPr>
+    </w:p>
+    <w:p>
+      <w:pPr>
+        <w:pStyle w:val="a4"/>
+      </w:pPr>
+      <w:r>
+        <w:t>Класс представляет собой главное окно клиента.</w:t>
+      </w:r>
+    </w:p>
+    <w:p>
+      <w:pPr>
+        <w:pStyle w:val="a4"/>
+      </w:pPr>
+    </w:p>
+    <w:p>
+      <w:pPr>
+        <w:pStyle w:val="a4"/>
+      </w:pPr>
+      <w:r>
+        <w:t>Поля:</w:t>
+      </w:r>
+    </w:p>
+    <w:p>
+      <w:pPr>
+        <w:pStyle w:val="a4"/>
+      </w:pPr>
+      <w:r>
+        <w:rPr>
+          <w:rFonts w:ascii="Courier New" w:hAnsi="Courier New"/>
+        </w:rPr>
+        <w:t>—</w:t>
+      </w:r>
+      <w:r>
+        <w:t xml:space="preserve"> </w:t>
+      </w:r>
+      <w:proofErr w:type="spellStart"/>
+      <w:proofErr w:type="gramStart"/>
+      <w:r>
+        <w:rPr>
+          <w:rFonts w:ascii="Courier New" w:hAnsi="Courier New"/>
+        </w:rPr>
+        <w:t>Ui</w:t>
+      </w:r>
+      <w:proofErr w:type="spellEnd"/>
+      <w:r>
+        <w:rPr>
+          <w:rFonts w:ascii="Courier New" w:hAnsi="Courier New"/>
+        </w:rPr>
+        <w:t>::</w:t>
+      </w:r>
+      <w:proofErr w:type="spellStart"/>
+      <w:proofErr w:type="gramEnd"/>
+      <w:r>
+        <w:rPr>
+          <w:rFonts w:ascii="Courier New" w:hAnsi="Courier New"/>
+        </w:rPr>
+        <w:t>ClientWindow</w:t>
+      </w:r>
+      <w:proofErr w:type="spellEnd"/>
+      <w:r>
+        <w:rPr>
+          <w:rFonts w:ascii="Courier New" w:hAnsi="Courier New"/>
+        </w:rPr>
+        <w:t xml:space="preserve"> *</w:t>
+      </w:r>
+      <w:proofErr w:type="spellStart"/>
+      <w:r>
+        <w:rPr>
+          <w:rFonts w:ascii="Courier New" w:hAnsi="Courier New"/>
+        </w:rPr>
+        <w:t>ui</w:t>
+      </w:r>
+      <w:proofErr w:type="spellEnd"/>
+      <w:r>
+        <w:rPr>
+          <w:rFonts w:ascii="Courier New" w:hAnsi="Courier New"/>
+        </w:rPr>
+        <w:t xml:space="preserve"> —</w:t>
+      </w:r>
+      <w:r>
+        <w:t xml:space="preserve"> интерфейс пользователя.</w:t>
+      </w:r>
+    </w:p>
+    <w:p>
+      <w:pPr>
+        <w:pStyle w:val="a4"/>
+      </w:pPr>
+      <w:r>
+        <w:rPr>
+          <w:rFonts w:ascii="Courier New" w:hAnsi="Courier New"/>
+        </w:rPr>
+        <w:t>—</w:t>
+      </w:r>
+      <w:r>
+        <w:t xml:space="preserve"> </w:t>
+      </w:r>
+      <w:proofErr w:type="spellStart"/>
+      <w:r>
+        <w:rPr>
+          <w:rFonts w:ascii="Courier New" w:hAnsi="Courier New"/>
+        </w:rPr>
+        <w:t>ClientManager</w:t>
+      </w:r>
+      <w:proofErr w:type="spellEnd"/>
+      <w:r>
+        <w:rPr>
+          <w:rFonts w:ascii="Courier New" w:hAnsi="Courier New"/>
+        </w:rPr>
+        <w:t xml:space="preserve"> *</w:t>
+      </w:r>
+      <w:proofErr w:type="spellStart"/>
+      <w:r>
+        <w:rPr>
+          <w:rFonts w:ascii="Courier New" w:hAnsi="Courier New"/>
+        </w:rPr>
+        <w:t>client</w:t>
+      </w:r>
+      <w:proofErr w:type="spellEnd"/>
+      <w:r>
+        <w:rPr>
+          <w:rFonts w:ascii="Courier New" w:hAnsi="Courier New"/>
+        </w:rPr>
+        <w:t xml:space="preserve"> —</w:t>
+      </w:r>
+      <w:r>
+        <w:t xml:space="preserve"> менеджер клиента.</w:t>
+      </w:r>
+    </w:p>
+    <w:p>
+      <w:pPr>
+        <w:pStyle w:val="a4"/>
+      </w:pPr>
+      <w:r>
+        <w:rPr>
+          <w:rFonts w:ascii="Courier New" w:hAnsi="Courier New"/>
+        </w:rPr>
+        <w:t>—</w:t>
+      </w:r>
+      <w:r>
+        <w:t xml:space="preserve"> </w:t>
+      </w:r>
+      <w:proofErr w:type="spellStart"/>
+      <w:r>
+        <w:rPr>
+          <w:rFonts w:ascii="Courier New" w:hAnsi="Courier New"/>
+        </w:rPr>
+        <w:t>LoginWindow</w:t>
+      </w:r>
+      <w:proofErr w:type="spellEnd"/>
+      <w:r>
+        <w:rPr>
+          <w:rFonts w:ascii="Courier New" w:hAnsi="Courier New"/>
+        </w:rPr>
+        <w:t xml:space="preserve"> *</w:t>
+      </w:r>
+      <w:proofErr w:type="spellStart"/>
+      <w:r>
+        <w:rPr>
+          <w:rFonts w:ascii="Courier New" w:hAnsi="Courier New"/>
+        </w:rPr>
+        <w:t>loginWindow</w:t>
+      </w:r>
+      <w:proofErr w:type="spellEnd"/>
+      <w:r>
+        <w:rPr>
+          <w:rFonts w:ascii="Courier New" w:hAnsi="Courier New"/>
+        </w:rPr>
+        <w:t xml:space="preserve"> —</w:t>
+      </w:r>
+      <w:r>
+        <w:t xml:space="preserve"> окно входа.</w:t>
+      </w:r>
+    </w:p>
+    <w:p>
+      <w:pPr>
+        <w:pStyle w:val="a4"/>
+      </w:pPr>
+    </w:p>
+    <w:p>
+      <w:pPr>
+        <w:pStyle w:val="a4"/>
+      </w:pPr>
+      <w:r>
+        <w:t>Методы:</w:t>
+      </w:r>
+    </w:p>
+    <w:p>
+      <w:pPr>
+        <w:pStyle w:val="a4"/>
+      </w:pPr>
+      <w:r>
+        <w:rPr>
+          <w:rFonts w:ascii="Courier New" w:hAnsi="Courier New"/>
+        </w:rPr>
+        <w:t>—</w:t>
+      </w:r>
+      <w:r>
+        <w:t xml:space="preserve"> </w:t>
+      </w:r>
+      <w:proofErr w:type="spellStart"/>
+      <w:r>
+        <w:rPr>
+          <w:rFonts w:ascii="Courier New" w:hAnsi="Courier New"/>
+        </w:rPr>
+        <w:t>ClientWindow</w:t>
+      </w:r>
+      <w:proofErr w:type="spellEnd"/>
+      <w:r>
+        <w:t xml:space="preserve"> </w:t>
+      </w:r>
+      <w:r>
+        <w:rPr>
+          <w:rFonts w:ascii="Courier New" w:hAnsi="Courier New"/>
+        </w:rPr>
+        <w:t>—</w:t>
+      </w:r>
+      <w:r>
+        <w:t xml:space="preserve"> конструктор.</w:t>
+      </w:r>
+    </w:p>
+    <w:p>
+      <w:pPr>
+        <w:pStyle w:val="a4"/>
+      </w:pPr>
+      <w:r>
+        <w:rPr>
+          <w:rFonts w:ascii="Courier New" w:hAnsi="Courier New"/>
+        </w:rPr>
+        <w:t>—</w:t>
+      </w:r>
+      <w:r>
+        <w:t xml:space="preserve"> </w:t>
+      </w:r>
+      <w:r>
+        <w:rPr>
+          <w:rFonts w:ascii="Courier New" w:hAnsi="Courier New"/>
+        </w:rPr>
+        <w:t>~</w:t>
+      </w:r>
+      <w:proofErr w:type="spellStart"/>
+      <w:r>
+        <w:rPr>
+          <w:rFonts w:ascii="Courier New" w:hAnsi="Courier New"/>
+        </w:rPr>
+        <w:t>ClientWindow</w:t>
+      </w:r>
+      <w:proofErr w:type="spellEnd"/>
+      <w:r>
+        <w:t xml:space="preserve"> </w:t>
+      </w:r>
+      <w:r>
+        <w:rPr>
+          <w:rFonts w:ascii="Courier New" w:hAnsi="Courier New"/>
+        </w:rPr>
+        <w:t>—</w:t>
+      </w:r>
+      <w:r>
+        <w:t xml:space="preserve"> деструктор.</w:t>
+      </w:r>
+    </w:p>
+    <w:p>
+      <w:pPr>
+        <w:pStyle w:val="a4"/>
+      </w:pPr>
+      <w:r>
+        <w:rPr>
+          <w:rFonts w:ascii="Courier New" w:hAnsi="Courier New"/>
+        </w:rPr>
+        <w:t>—</w:t>
+      </w:r>
+      <w:r>
+        <w:t xml:space="preserve"> </w:t>
+      </w:r>
+      <w:proofErr w:type="spellStart"/>
+      <w:r>
+        <w:rPr>
+          <w:rFonts w:ascii="Courier New" w:hAnsi="Courier New"/>
+        </w:rPr>
+        <w:t>void</w:t>
+      </w:r>
+      <w:proofErr w:type="spellEnd"/>
+      <w:r>
+        <w:t xml:space="preserve"> </w:t>
+      </w:r>
+      <w:proofErr w:type="spellStart"/>
+      <w:r>
+        <w:rPr>
+          <w:rFonts w:ascii="Courier New" w:hAnsi="Courier New"/>
+        </w:rPr>
+        <w:t>connectToServer</w:t>
+      </w:r>
+      <w:proofErr w:type="spellEnd"/>
+      <w:r>
+        <w:t xml:space="preserve"> </w:t>
+      </w:r>
+      <w:r>
+        <w:rPr>
+          <w:rFonts w:ascii="Courier New" w:hAnsi="Courier New"/>
+        </w:rPr>
+        <w:t>—</w:t>
+      </w:r>
+      <w:r>
+        <w:t xml:space="preserve"> подключается к серверу.</w:t>
+      </w:r>
+    </w:p>
+    <w:p>
+      <w:pPr>
+        <w:pStyle w:val="a4"/>
+      </w:pPr>
+      <w:r>
+        <w:rPr>
+          <w:rFonts w:ascii="Courier New" w:hAnsi="Courier New"/>
+        </w:rPr>
+        <w:t>—</w:t>
+      </w:r>
+      <w:r>
+        <w:t xml:space="preserve"> </w:t>
+      </w:r>
+      <w:proofErr w:type="spellStart"/>
+      <w:r>
+        <w:rPr>
+          <w:rFonts w:ascii="Courier New" w:hAnsi="Courier New"/>
+        </w:rPr>
+        <w:t>void</w:t>
+      </w:r>
+      <w:proofErr w:type="spellEnd"/>
+      <w:r>
+        <w:t xml:space="preserve"> </w:t>
+      </w:r>
+      <w:proofErr w:type="spellStart"/>
+      <w:r>
+        <w:rPr>
+          <w:rFonts w:ascii="Courier New" w:hAnsi="Courier New"/>
+        </w:rPr>
+        <w:t>setupClient</w:t>
+      </w:r>
+      <w:proofErr w:type="spellEnd"/>
+      <w:r>
+        <w:t xml:space="preserve"> </w:t>
+      </w:r>
+      <w:r>
+        <w:rPr>
+          <w:rFonts w:ascii="Courier New" w:hAnsi="Courier New"/>
+        </w:rPr>
+        <w:t>—</w:t>
+      </w:r>
+      <w:r>
+        <w:t xml:space="preserve"> настраивает клиента.</w:t>
+      </w:r>
+    </w:p>
+    <w:p>
+      <w:pPr>
+        <w:pStyle w:val="a4"/>
+      </w:pPr>
+      <w:r>
+        <w:rPr>
+          <w:rFonts w:ascii="Courier New" w:hAnsi="Courier New"/>
+        </w:rPr>
+        <w:t>—</w:t>
+      </w:r>
+      <w:r>
+        <w:t xml:space="preserve"> </w:t>
+      </w:r>
+      <w:proofErr w:type="spellStart"/>
+      <w:r>
+        <w:rPr>
+          <w:rFonts w:ascii="Courier New" w:hAnsi="Courier New"/>
+        </w:rPr>
+        <w:t>void</w:t>
+      </w:r>
+      <w:proofErr w:type="spellEnd"/>
+      <w:r>
+        <w:t xml:space="preserve"> </w:t>
+      </w:r>
+      <w:proofErr w:type="spellStart"/>
+      <w:r>
+        <w:rPr>
+          <w:rFonts w:ascii="Courier New" w:hAnsi="Courier New"/>
+        </w:rPr>
+        <w:t>createMessage</w:t>
+      </w:r>
+      <w:proofErr w:type="spellEnd"/>
+      <w:r>
+        <w:t xml:space="preserve"> </w:t>
+      </w:r>
+      <w:r>
+        <w:rPr>
+          <w:rFonts w:ascii="Courier New" w:hAnsi="Courier New"/>
+        </w:rPr>
+        <w:t>—</w:t>
+      </w:r>
+      <w:r>
+        <w:t xml:space="preserve"> принимает </w:t>
+      </w:r>
+      <w:proofErr w:type="spellStart"/>
+      <w:r>
+        <w:rPr>
+          <w:rFonts w:ascii="Courier New" w:hAnsi="Courier New"/>
+        </w:rPr>
+        <w:t>QString</w:t>
+      </w:r>
+      <w:proofErr w:type="spellEnd"/>
+      <w:r>
+        <w:t xml:space="preserve"> </w:t>
+      </w:r>
+      <w:r>
+        <w:rPr>
+          <w:rFonts w:ascii="Courier New" w:hAnsi="Courier New"/>
+        </w:rPr>
+        <w:t>—</w:t>
+      </w:r>
+      <w:r>
+        <w:t xml:space="preserve"> имя пользователя, </w:t>
+      </w:r>
+      <w:proofErr w:type="spellStart"/>
+      <w:r>
+        <w:rPr>
+          <w:rFonts w:ascii="Courier New" w:hAnsi="Courier New"/>
+        </w:rPr>
+        <w:t>QString</w:t>
+      </w:r>
+      <w:proofErr w:type="spellEnd"/>
+      <w:r>
+        <w:t xml:space="preserve"> </w:t>
+      </w:r>
+      <w:r>
+        <w:rPr>
+          <w:rFonts w:ascii="Courier New" w:hAnsi="Courier New"/>
+        </w:rPr>
+        <w:t>—</w:t>
+      </w:r>
+      <w:r>
+        <w:t xml:space="preserve"> сообщение, </w:t>
+      </w:r>
+      <w:proofErr w:type="spellStart"/>
+      <w:r>
+        <w:rPr>
+          <w:rFonts w:ascii="Courier New" w:hAnsi="Courier New"/>
+        </w:rPr>
+        <w:t>bool</w:t>
+      </w:r>
+      <w:proofErr w:type="spellEnd"/>
+      <w:r>
+        <w:t xml:space="preserve"> </w:t>
+      </w:r>
+      <w:r>
+        <w:rPr>
+          <w:rFonts w:ascii="Courier New" w:hAnsi="Courier New"/>
+        </w:rPr>
+        <w:t>—</w:t>
+      </w:r>
+      <w:r>
+        <w:t xml:space="preserve"> является ли сообщение моим. Создает сообщение.</w:t>
+      </w:r>
+    </w:p>
+    <w:p>
+      <w:pPr>
+        <w:pStyle w:val="a4"/>
+      </w:pPr>
+      <w:r>
+        <w:rPr>
+          <w:rFonts w:ascii="Courier New" w:hAnsi="Courier New"/>
+        </w:rPr>
+        <w:t>—</w:t>
+      </w:r>
+      <w:r>
+        <w:t xml:space="preserve"> </w:t>
+      </w:r>
+      <w:proofErr w:type="spellStart"/>
+      <w:r>
+        <w:rPr>
+          <w:rFonts w:ascii="Courier New" w:hAnsi="Courier New"/>
+        </w:rPr>
+        <w:t>void</w:t>
+      </w:r>
+      <w:proofErr w:type="spellEnd"/>
+      <w:r>
+        <w:t xml:space="preserve"> </w:t>
+      </w:r>
+      <w:proofErr w:type="spellStart"/>
+      <w:r>
+        <w:rPr>
+          <w:rFonts w:ascii="Courier New" w:hAnsi="Courier New"/>
+        </w:rPr>
+        <w:t>processMessageAndSend</w:t>
+      </w:r>
+      <w:proofErr w:type="spellEnd"/>
+      <w:r>
+        <w:t xml:space="preserve"> </w:t>
+      </w:r>
+      <w:r>
+        <w:rPr>
+          <w:rFonts w:ascii="Courier New" w:hAnsi="Courier New"/>
+        </w:rPr>
+        <w:t>—</w:t>
+      </w:r>
+      <w:r>
+        <w:t xml:space="preserve"> обрабатывает и отправляет сообщение.</w:t>
+      </w:r>
+    </w:p>
+    <w:p>
+      <w:pPr>
+        <w:pStyle w:val="a4"/>
+      </w:pPr>
+      <w:r>
+        <w:rPr>
+          <w:rFonts w:ascii="Courier New" w:hAnsi="Courier New"/>
+        </w:rPr>
+        <w:t>—</w:t>
+      </w:r>
+      <w:r>
+        <w:t xml:space="preserve"> </w:t>
+      </w:r>
+      <w:proofErr w:type="spellStart"/>
+      <w:r>
+        <w:rPr>
+          <w:rFonts w:ascii="Courier New" w:hAnsi="Courier New"/>
+        </w:rPr>
+        <w:t>void</w:t>
+      </w:r>
+      <w:proofErr w:type="spellEnd"/>
+      <w:r>
+        <w:rPr>
+          <w:rFonts w:ascii="Courier New" w:hAnsi="Courier New"/>
+        </w:rPr>
+        <w:t xml:space="preserve"> </w:t>
+      </w:r>
+      <w:proofErr w:type="spellStart"/>
+      <w:r>
+        <w:rPr>
+          <w:rFonts w:ascii="Courier New" w:hAnsi="Courier New"/>
+        </w:rPr>
+        <w:t>on_btnSend_clicked</w:t>
+      </w:r>
+      <w:proofErr w:type="spellEnd"/>
+      <w:r>
+        <w:rPr>
+          <w:rFonts w:ascii="Courier New" w:hAnsi="Courier New"/>
+        </w:rPr>
+        <w:t xml:space="preserve"> —</w:t>
+      </w:r>
+      <w:r>
+        <w:t xml:space="preserve"> обработчик нажатия кнопки "Отправить".</w:t>
+      </w:r>
+    </w:p>
+    <w:p>
+      <w:pPr>
+        <w:pStyle w:val="a4"/>
+      </w:pPr>
+      <w:r>
+        <w:rPr>
+          <w:rFonts w:ascii="Courier New" w:hAnsi="Courier New"/>
+        </w:rPr>
+        <w:t>—</w:t>
+      </w:r>
+      <w:r>
+        <w:t xml:space="preserve"> </w:t>
+      </w:r>
+      <w:proofErr w:type="spellStart"/>
+      <w:r>
+        <w:rPr>
+          <w:rFonts w:ascii="Courier New" w:hAnsi="Courier New"/>
+        </w:rPr>
+        <w:t>void</w:t>
+      </w:r>
+      <w:proofErr w:type="spellEnd"/>
+      <w:r>
+        <w:t xml:space="preserve"> </w:t>
+      </w:r>
+      <w:proofErr w:type="spellStart"/>
+      <w:r>
+        <w:rPr>
+          <w:rFonts w:ascii="Courier New" w:hAnsi="Courier New"/>
+        </w:rPr>
+        <w:t>receiveChatMessage</w:t>
+      </w:r>
+      <w:proofErr w:type="spellEnd"/>
+      <w:r>
+        <w:t xml:space="preserve"> </w:t>
+      </w:r>
+      <w:r>
+        <w:rPr>
+          <w:rFonts w:ascii="Courier New" w:hAnsi="Courier New"/>
+        </w:rPr>
+        <w:t>—</w:t>
+      </w:r>
+      <w:r>
+        <w:t xml:space="preserve"> принимает </w:t>
+      </w:r>
+      <w:proofErr w:type="spellStart"/>
+      <w:r>
+        <w:rPr>
+          <w:rFonts w:ascii="Courier New" w:hAnsi="Courier New"/>
+        </w:rPr>
+        <w:t>QString</w:t>
+      </w:r>
+      <w:proofErr w:type="spellEnd"/>
+      <w:r>
+        <w:t xml:space="preserve"> </w:t>
+      </w:r>
+      <w:r>
+        <w:rPr>
+          <w:rFonts w:ascii="Courier New" w:hAnsi="Courier New"/>
+        </w:rPr>
+        <w:t>—</w:t>
+      </w:r>
+      <w:r>
+        <w:t xml:space="preserve"> отправитель, </w:t>
+      </w:r>
+      <w:proofErr w:type="spellStart"/>
+      <w:r>
+        <w:rPr>
+          <w:rFonts w:ascii="Courier New" w:hAnsi="Courier New"/>
+        </w:rPr>
+        <w:t>QString</w:t>
+      </w:r>
+      <w:proofErr w:type="spellEnd"/>
+      <w:r>
+        <w:t xml:space="preserve"> </w:t>
+      </w:r>
+      <w:r>
+        <w:rPr>
+          <w:rFonts w:ascii="Courier New" w:hAnsi="Courier New"/>
+        </w:rPr>
+        <w:t>—</w:t>
+      </w:r>
+      <w:r>
+        <w:t xml:space="preserve"> сообщение. Получает сообщение чата.</w:t>
+      </w:r>
+    </w:p>
+    <w:p>
+      <w:pPr>
+        <w:pStyle w:val="a4"/>
+      </w:pPr>
+      <w:r>
+        <w:rPr>
+          <w:rFonts w:ascii="Courier New" w:hAnsi="Courier New"/>
+        </w:rPr>
+        <w:t>—</w:t>
+      </w:r>
+      <w:r>
+        <w:t xml:space="preserve"> </w:t>
+      </w:r>
+      <w:proofErr w:type="spellStart"/>
+      <w:r>
+        <w:rPr>
+          <w:rFonts w:ascii="Courier New" w:hAnsi="Courier New"/>
+        </w:rPr>
+        <w:t>void</w:t>
+      </w:r>
+      <w:proofErr w:type="spellEnd"/>
+      <w:r>
+        <w:t xml:space="preserve"> </w:t>
+      </w:r>
+      <w:proofErr w:type="spellStart"/>
+      <w:r>
+        <w:rPr>
+          <w:rFonts w:ascii="Courier New" w:hAnsi="Courier New"/>
+        </w:rPr>
+        <w:t>onConnectionAcknowledgement</w:t>
+      </w:r>
+      <w:proofErr w:type="spellEnd"/>
+      <w:r>
+        <w:t xml:space="preserve"> </w:t>
+      </w:r>
+      <w:r>
+        <w:rPr>
+          <w:rFonts w:ascii="Courier New" w:hAnsi="Courier New"/>
+        </w:rPr>
+        <w:t>—</w:t>
+      </w:r>
+      <w:r>
+        <w:t xml:space="preserve"> принимает </w:t>
+      </w:r>
+      <w:proofErr w:type="spellStart"/>
+      <w:r>
+        <w:rPr>
+          <w:rFonts w:ascii="Courier New" w:hAnsi="Courier New"/>
+        </w:rPr>
+        <w:t>QString</w:t>
+      </w:r>
+      <w:proofErr w:type="spellEnd"/>
+      <w:r>
+        <w:t xml:space="preserve"> </w:t>
+      </w:r>
+      <w:r>
+        <w:rPr>
+          <w:rFonts w:ascii="Courier New" w:hAnsi="Courier New"/>
+        </w:rPr>
+        <w:t>—</w:t>
+      </w:r>
+      <w:r>
+        <w:t xml:space="preserve"> мое имя, </w:t>
+      </w:r>
+      <w:proofErr w:type="spellStart"/>
+      <w:r>
+        <w:rPr>
+          <w:rFonts w:ascii="Courier New" w:hAnsi="Courier New"/>
+        </w:rPr>
+        <w:t>QStringList</w:t>
+      </w:r>
+      <w:proofErr w:type="spellEnd"/>
+      <w:r>
+        <w:t xml:space="preserve"> </w:t>
+      </w:r>
+      <w:r>
+        <w:rPr>
+          <w:rFonts w:ascii="Courier New" w:hAnsi="Courier New"/>
+        </w:rPr>
+        <w:t>—</w:t>
+      </w:r>
+      <w:r>
+        <w:t xml:space="preserve"> имена клиентов. Обрабатывает подтверждение подключения.</w:t>
+      </w:r>
+    </w:p>
+    <w:p>
+      <w:pPr>
+        <w:pStyle w:val="a4"/>
+      </w:pPr>
+      <w:r>
+        <w:rPr>
+          <w:rFonts w:ascii="Courier New" w:hAnsi="Courier New"/>
+        </w:rPr>
+        <w:t>—</w:t>
+      </w:r>
+      <w:r>
+        <w:t xml:space="preserve"> </w:t>
+      </w:r>
+      <w:proofErr w:type="spellStart"/>
+      <w:r>
+        <w:rPr>
+          <w:rFonts w:ascii="Courier New" w:hAnsi="Courier New"/>
+        </w:rPr>
+        <w:t>void</w:t>
+      </w:r>
+      <w:proofErr w:type="spellEnd"/>
+      <w:r>
+        <w:t xml:space="preserve"> </w:t>
+      </w:r>
+      <w:proofErr w:type="spellStart"/>
+      <w:r>
+        <w:rPr>
+          <w:rFonts w:ascii="Courier New" w:hAnsi="Courier New"/>
+        </w:rPr>
+        <w:t>onNewClientConnectedToServer</w:t>
+      </w:r>
+      <w:proofErr w:type="spellEnd"/>
+      <w:r>
+        <w:t xml:space="preserve"> </w:t>
+      </w:r>
+      <w:r>
+        <w:rPr>
+          <w:rFonts w:ascii="Courier New" w:hAnsi="Courier New"/>
+        </w:rPr>
+        <w:t>—</w:t>
+      </w:r>
+      <w:r>
+        <w:t xml:space="preserve"> принимает </w:t>
+      </w:r>
+      <w:proofErr w:type="spellStart"/>
+      <w:r>
+        <w:rPr>
+          <w:rFonts w:ascii="Courier New" w:hAnsi="Courier New"/>
+        </w:rPr>
+        <w:t>QString</w:t>
+      </w:r>
+      <w:proofErr w:type="spellEnd"/>
+      <w:r>
+        <w:t xml:space="preserve"> </w:t>
+      </w:r>
+      <w:r>
+        <w:rPr>
+          <w:rFonts w:ascii="Courier New" w:hAnsi="Courier New"/>
+        </w:rPr>
+        <w:t>—</w:t>
+      </w:r>
+      <w:r>
+        <w:t xml:space="preserve"> имя клиента. Обрабатывает подключение нового клиента к серверу.</w:t>
+      </w:r>
+    </w:p>
+    <w:p>
+      <w:pPr>
+        <w:pStyle w:val="a4"/>
+      </w:pPr>
+      <w:r>
+        <w:rPr>
+          <w:rFonts w:ascii="Courier New" w:hAnsi="Courier New"/>
+        </w:rPr>
+        <w:t>—</w:t>
+      </w:r>
+      <w:r>
+        <w:t xml:space="preserve"> </w:t>
+      </w:r>
+      <w:proofErr w:type="spellStart"/>
+      <w:r>
+        <w:rPr>
+          <w:rFonts w:ascii="Courier New" w:hAnsi="Courier New"/>
+        </w:rPr>
+        <w:t>void</w:t>
+      </w:r>
+      <w:proofErr w:type="spellEnd"/>
+      <w:r>
+        <w:t xml:space="preserve"> </w:t>
+      </w:r>
+      <w:proofErr w:type="spellStart"/>
+      <w:r>
+        <w:rPr>
+          <w:rFonts w:ascii="Courier New" w:hAnsi="Courier New"/>
+        </w:rPr>
+        <w:t>onClientNameUpdated</w:t>
+      </w:r>
+      <w:proofErr w:type="spellEnd"/>
+      <w:r>
+        <w:t xml:space="preserve"> </w:t>
+      </w:r>
+      <w:r>
+        <w:rPr>
+          <w:rFonts w:ascii="Courier New" w:hAnsi="Courier New"/>
+        </w:rPr>
+        <w:t>—</w:t>
+      </w:r>
+      <w:r>
+        <w:t xml:space="preserve"> принимает </w:t>
+      </w:r>
+      <w:proofErr w:type="spellStart"/>
+      <w:r>
+        <w:rPr>
+          <w:rFonts w:ascii="Courier New" w:hAnsi="Courier New"/>
+        </w:rPr>
+        <w:t>QString</w:t>
+      </w:r>
+      <w:proofErr w:type="spellEnd"/>
+      <w:r>
+        <w:t xml:space="preserve"> </w:t>
+      </w:r>
+      <w:r>
+        <w:rPr>
+          <w:rFonts w:ascii="Courier New" w:hAnsi="Courier New"/>
+        </w:rPr>
+        <w:t>—</w:t>
+      </w:r>
+      <w:r>
+        <w:t xml:space="preserve"> предыдущее имя, </w:t>
+      </w:r>
+      <w:proofErr w:type="spellStart"/>
+      <w:r>
+        <w:rPr>
+          <w:rFonts w:ascii="Courier New" w:hAnsi="Courier New"/>
+        </w:rPr>
+        <w:t>QString</w:t>
+      </w:r>
+      <w:proofErr w:type="spellEnd"/>
+      <w:r>
+        <w:t xml:space="preserve"> </w:t>
+      </w:r>
+      <w:r>
+        <w:rPr>
+          <w:rFonts w:ascii="Courier New" w:hAnsi="Courier New"/>
+        </w:rPr>
+        <w:t>—</w:t>
+      </w:r>
+      <w:r>
+        <w:t xml:space="preserve"> имя клиента. Обрабатывает обновление имени клиента.</w:t>
+      </w:r>
+    </w:p>
+    <w:p>
+      <w:pPr>
+        <w:pStyle w:val="a4"/>
+      </w:pPr>
+      <w:r>
+        <w:rPr>
+          <w:rFonts w:ascii="Courier New" w:hAnsi="Courier New"/>
+        </w:rPr>
+        <w:t>—</w:t>
+      </w:r>
+      <w:r>
+        <w:t xml:space="preserve"> </w:t>
+      </w:r>
+      <w:proofErr w:type="spellStart"/>
+      <w:r>
+        <w:rPr>
+          <w:rFonts w:ascii="Courier New" w:hAnsi="Courier New"/>
+        </w:rPr>
+        <w:t>void</w:t>
+      </w:r>
+      <w:proofErr w:type="spellEnd"/>
+      <w:r>
+        <w:t xml:space="preserve"> </w:t>
+      </w:r>
+      <w:proofErr w:type="spellStart"/>
+      <w:r>
+        <w:rPr>
+          <w:rFonts w:ascii="Courier New" w:hAnsi="Courier New"/>
+        </w:rPr>
+        <w:t>onClientDisconnected</w:t>
+      </w:r>
+      <w:proofErr w:type="spellEnd"/>
+      <w:r>
+        <w:t xml:space="preserve"> </w:t>
+      </w:r>
+      <w:r>
+        <w:rPr>
+          <w:rFonts w:ascii="Courier New" w:hAnsi="Courier New"/>
+        </w:rPr>
+        <w:t>—</w:t>
+      </w:r>
+      <w:r>
+        <w:t xml:space="preserve"> принимает </w:t>
+      </w:r>
+      <w:proofErr w:type="spellStart"/>
+      <w:r>
+        <w:rPr>
+          <w:rFonts w:ascii="Courier New" w:hAnsi="Courier New"/>
+        </w:rPr>
+        <w:t>QString</w:t>
+      </w:r>
+      <w:proofErr w:type="spellEnd"/>
+      <w:r>
+        <w:t xml:space="preserve"> </w:t>
+      </w:r>
+      <w:r>
+        <w:rPr>
+          <w:rFonts w:ascii="Courier New" w:hAnsi="Courier New"/>
+        </w:rPr>
+        <w:t>—</w:t>
+      </w:r>
+      <w:r>
+        <w:t xml:space="preserve"> имя клиента. Обрабатывает отключение клиента.</w:t>
+      </w:r>
+    </w:p>
+    <w:p>
+      <w:pPr>
+        <w:pStyle w:val="a4"/>
+      </w:pPr>
+      <w:r>
+        <w:rPr>
+          <w:rFonts w:ascii="Courier New" w:hAnsi="Courier New"/>
+        </w:rPr>
+        <w:t>—</w:t>
+      </w:r>
+      <w:r>
+        <w:t xml:space="preserve"> </w:t>
+      </w:r>
+      <w:proofErr w:type="spellStart"/>
+      <w:r>
+        <w:rPr>
+          <w:rFonts w:ascii="Courier New" w:hAnsi="Courier New"/>
+        </w:rPr>
+        <w:t>void</w:t>
+      </w:r>
+      <w:proofErr w:type="spellEnd"/>
+      <w:r>
+        <w:t xml:space="preserve"> </w:t>
+      </w:r>
+      <w:proofErr w:type="spellStart"/>
+      <w:r>
+        <w:rPr>
+          <w:rFonts w:ascii="Courier New" w:hAnsi="Courier New"/>
+        </w:rPr>
+        <w:t>on_nameEdit_returnPressed</w:t>
+      </w:r>
+      <w:proofErr w:type="spellEnd"/>
+      <w:r>
+        <w:rPr>
+          <w:rFonts w:ascii="Courier New" w:hAnsi="Courier New"/>
+        </w:rPr>
+        <w:t xml:space="preserve"> —</w:t>
+      </w:r>
+      <w:r>
+        <w:t xml:space="preserve"> обработчик нажатия кнопки "Ввод" в поле редактирования имени.</w:t>
+      </w:r>
+    </w:p>
+    <w:p>
+      <w:pPr>
+        <w:pStyle w:val="a4"/>
+      </w:pPr>
+      <w:r>
+        <w:rPr>
+          <w:rFonts w:ascii="Courier New" w:hAnsi="Courier New"/>
+        </w:rPr>
+        <w:t>—</w:t>
+      </w:r>
+      <w:r>
+        <w:t xml:space="preserve"> </w:t>
+      </w:r>
+      <w:proofErr w:type="spellStart"/>
+      <w:r>
+        <w:rPr>
+          <w:rFonts w:ascii="Courier New" w:hAnsi="Courier New"/>
+        </w:rPr>
+        <w:t>void</w:t>
+      </w:r>
+      <w:proofErr w:type="spellEnd"/>
+      <w:r>
+        <w:rPr>
+          <w:rFonts w:ascii="Courier New" w:hAnsi="Courier New"/>
+        </w:rPr>
+        <w:t xml:space="preserve"> </w:t>
+      </w:r>
+      <w:proofErr w:type="spellStart"/>
+      <w:r>
+        <w:rPr>
+          <w:rFonts w:ascii="Courier New" w:hAnsi="Courier New"/>
+        </w:rPr>
+        <w:t>on_editMessage_returnPressed</w:t>
+      </w:r>
+      <w:proofErr w:type="spellEnd"/>
+      <w:r>
+        <w:rPr>
+          <w:rFonts w:ascii="Courier New" w:hAnsi="Courier New"/>
+        </w:rPr>
+        <w:t xml:space="preserve"> —</w:t>
+      </w:r>
+      <w:r>
+        <w:t xml:space="preserve"> обработчик нажатия кнопки "Ввод" в поле редактирования сообщения.</w:t>
+      </w:r>
+    </w:p>
+    <w:p>
+      <w:pPr>
+        <w:pStyle w:val="3"/>
+      </w:pPr>
+    </w:p>
+    <w:p>
+      <w:pPr>
+        <w:pStyle w:val="3"/>
+      </w:pPr>
+      <w:r>
+        <w:t>3</w:t>
+      </w:r>
+      <w:r>
+        <w:t>.</w:t>
+      </w:r>
+      <w:r>
+        <w:t>3.5</w:t>
+      </w:r>
+      <w:r>
+        <w:t xml:space="preserve"> Lo</w:t>
+      </w:r>
+      <w:proofErr w:type="spellStart"/>
+      <w:r>
+        <w:t>ginWindow</w:t>
+      </w:r>
+      <w:proofErr w:type="spellEnd"/>
+    </w:p>
+    <w:p>
+      <w:pPr>
+        <w:pStyle w:val="a4"/>
+      </w:pPr>
+    </w:p>
+    <w:p>
+      <w:pPr>
+        <w:pStyle w:val="a4"/>
+      </w:pPr>
+      <w:r>
+        <w:t>Класс представляет собой окно входа.</w:t>
+      </w:r>
+    </w:p>
+    <w:p>
+      <w:pPr>
+        <w:pStyle w:val="a4"/>
+      </w:pPr>
+    </w:p>
+    <w:p>
+      <w:pPr>
+        <w:pStyle w:val="a4"/>
+      </w:pPr>
+      <w:r>
+        <w:t>Поля:</w:t>
+      </w:r>
+    </w:p>
+    <w:p>
+      <w:pPr>
+        <w:pStyle w:val="a4"/>
+      </w:pPr>
+      <w:r>
+        <w:rPr>
+          <w:rFonts w:ascii="Courier New" w:hAnsi="Courier New"/>
+        </w:rPr>
+        <w:t>—</w:t>
+      </w:r>
+      <w:r>
+        <w:t xml:space="preserve"> </w:t>
+      </w:r>
+      <w:proofErr w:type="spellStart"/>
+      <w:proofErr w:type="gramStart"/>
+      <w:r>
+        <w:rPr>
+          <w:rFonts w:ascii="Courier New" w:hAnsi="Courier New"/>
+        </w:rPr>
+        <w:t>Ui</w:t>
+      </w:r>
+      <w:proofErr w:type="spellEnd"/>
+      <w:r>
+        <w:rPr>
+          <w:rFonts w:ascii="Courier New" w:hAnsi="Courier New"/>
+        </w:rPr>
+        <w:t>::</w:t>
+      </w:r>
+      <w:proofErr w:type="spellStart"/>
+      <w:proofErr w:type="gramEnd"/>
+      <w:r>
+        <w:rPr>
+          <w:rFonts w:ascii="Courier New" w:hAnsi="Courier New"/>
+        </w:rPr>
+        <w:t>LoginWindow</w:t>
+      </w:r>
+      <w:proofErr w:type="spellEnd"/>
+      <w:r>
+        <w:rPr>
+          <w:rFonts w:ascii="Courier New" w:hAnsi="Courier New"/>
+        </w:rPr>
+        <w:t xml:space="preserve"> *</w:t>
+      </w:r>
+      <w:proofErr w:type="spellStart"/>
+      <w:r>
+        <w:rPr>
+          <w:rFonts w:ascii="Courier New" w:hAnsi="Courier New"/>
+        </w:rPr>
+        <w:t>ui</w:t>
+      </w:r>
+      <w:proofErr w:type="spellEnd"/>
+      <w:r>
+        <w:rPr>
+          <w:rFonts w:ascii="Courier New" w:hAnsi="Courier New"/>
+        </w:rPr>
+        <w:t xml:space="preserve"> —</w:t>
+      </w:r>
+      <w:r>
+        <w:t xml:space="preserve"> интерфейс пользователя.</w:t>
+      </w:r>
+    </w:p>
+    <w:p>
+      <w:pPr>
+        <w:pStyle w:val="a4"/>
+      </w:pPr>
+      <w:r>
+        <w:rPr>
+          <w:rFonts w:ascii="Courier New" w:hAnsi="Courier New"/>
+        </w:rPr>
+        <w:t xml:space="preserve">— </w:t>
+      </w:r>
+      <w:proofErr w:type="spellStart"/>
+      <w:r>
+        <w:rPr>
+          <w:rFonts w:ascii="Courier New" w:hAnsi="Courier New"/>
+        </w:rPr>
+        <w:t>QSqlDatabase</w:t>
+      </w:r>
+      <w:proofErr w:type="spellEnd"/>
+      <w:r>
+        <w:rPr>
+          <w:rFonts w:ascii="Courier New" w:hAnsi="Courier New"/>
+        </w:rPr>
+        <w:t xml:space="preserve"> </w:t>
+      </w:r>
+      <w:proofErr w:type="spellStart"/>
+      <w:r>
+        <w:rPr>
+          <w:rFonts w:ascii="Courier New" w:hAnsi="Courier New"/>
+        </w:rPr>
+        <w:t>db</w:t>
+      </w:r>
+      <w:proofErr w:type="spellEnd"/>
+      <w:r>
+        <w:rPr>
+          <w:rFonts w:ascii="Courier New" w:hAnsi="Courier New"/>
+        </w:rPr>
+        <w:t xml:space="preserve"> —</w:t>
+      </w:r>
+      <w:r>
+        <w:t xml:space="preserve"> база данных.</w:t>
+      </w:r>
+    </w:p>
+    <w:p>
+      <w:pPr>
+        <w:pStyle w:val="a4"/>
+      </w:pPr>
+      <w:r>
+        <w:rPr>
+          <w:rFonts w:ascii="Courier New" w:hAnsi="Courier New"/>
+        </w:rPr>
+        <w:t>—</w:t>
+      </w:r>
+      <w:r>
+        <w:t xml:space="preserve"> </w:t>
+      </w:r>
+      <w:proofErr w:type="spellStart"/>
+      <w:r>
+        <w:rPr>
+          <w:rFonts w:ascii="Courier New" w:hAnsi="Courier New"/>
+        </w:rPr>
+        <w:t>QString</w:t>
+      </w:r>
+      <w:proofErr w:type="spellEnd"/>
+      <w:r>
+        <w:rPr>
+          <w:rFonts w:ascii="Courier New" w:hAnsi="Courier New"/>
+        </w:rPr>
+        <w:t xml:space="preserve"> </w:t>
+      </w:r>
+      <w:proofErr w:type="spellStart"/>
+      <w:r>
+        <w:rPr>
+          <w:rFonts w:ascii="Courier New" w:hAnsi="Courier New"/>
+        </w:rPr>
+        <w:t>nickName</w:t>
+      </w:r>
+      <w:proofErr w:type="spellEnd"/>
+      <w:r>
+        <w:rPr>
+          <w:rFonts w:ascii="Courier New" w:hAnsi="Courier New"/>
+        </w:rPr>
+        <w:t xml:space="preserve"> —</w:t>
+      </w:r>
+      <w:r>
+        <w:t xml:space="preserve"> никнейм.</w:t>
+      </w:r>
+    </w:p>
+    <w:p>
+      <w:pPr>
+        <w:pStyle w:val="a4"/>
+      </w:pPr>
+    </w:p>
+    <w:p>
+      <w:pPr>
+        <w:pStyle w:val="a4"/>
+      </w:pPr>
+      <w:r>
+        <w:t>Методы:</w:t>
+      </w:r>
+    </w:p>
+    <w:p>
+      <w:pPr>
+        <w:pStyle w:val="a4"/>
+      </w:pPr>
+      <w:r>
+        <w:rPr>
+          <w:rFonts w:ascii="Courier New" w:hAnsi="Courier New"/>
+        </w:rPr>
+        <w:t>—</w:t>
+      </w:r>
+      <w:r>
+        <w:t xml:space="preserve"> </w:t>
+      </w:r>
+      <w:proofErr w:type="spellStart"/>
+      <w:r>
+        <w:rPr>
+          <w:rFonts w:ascii="Courier New" w:hAnsi="Courier New"/>
+        </w:rPr>
+        <w:t>LoginWindow</w:t>
+      </w:r>
+      <w:proofErr w:type="spellEnd"/>
+      <w:r>
+        <w:rPr>
+          <w:rFonts w:ascii="Courier New" w:hAnsi="Courier New"/>
+        </w:rPr>
+        <w:t xml:space="preserve"> —</w:t>
+      </w:r>
+      <w:r>
+        <w:t xml:space="preserve"> конструктор.</w:t>
+      </w:r>
+    </w:p>
+    <w:p>
+      <w:pPr>
+        <w:pStyle w:val="a4"/>
+      </w:pPr>
+      <w:r>
+        <w:rPr>
+          <w:rFonts w:ascii="Courier New" w:hAnsi="Courier New"/>
+        </w:rPr>
+        <w:t>—</w:t>
+      </w:r>
+      <w:r>
+        <w:t xml:space="preserve"> </w:t>
+      </w:r>
+      <w:r>
+        <w:rPr>
+          <w:rFonts w:ascii="Courier New" w:hAnsi="Courier New"/>
+        </w:rPr>
+        <w:t>~</w:t>
+      </w:r>
+      <w:proofErr w:type="spellStart"/>
+      <w:r>
+        <w:rPr>
+          <w:rFonts w:ascii="Courier New" w:hAnsi="Courier New"/>
+        </w:rPr>
+        <w:t>LoginWindow</w:t>
+      </w:r>
+      <w:proofErr w:type="spellEnd"/>
+      <w:r>
+        <w:rPr>
+          <w:rFonts w:ascii="Courier New" w:hAnsi="Courier New"/>
+        </w:rPr>
+        <w:t xml:space="preserve"> —</w:t>
+      </w:r>
+      <w:r>
+        <w:t xml:space="preserve"> деструктор.</w:t>
+      </w:r>
+    </w:p>
+    <w:p>
+      <w:pPr>
+        <w:pStyle w:val="a4"/>
+      </w:pPr>
+      <w:r>
+        <w:rPr>
+          <w:rFonts w:ascii="Courier New" w:hAnsi="Courier New"/>
+        </w:rPr>
+        <w:lastRenderedPageBreak/>
+        <w:t>—</w:t>
+      </w:r>
+      <w:r>
+        <w:t xml:space="preserve"> </w:t>
+      </w:r>
+      <w:proofErr w:type="spellStart"/>
+      <w:r>
+        <w:rPr>
+          <w:rFonts w:ascii="Courier New" w:hAnsi="Courier New"/>
+        </w:rPr>
+        <w:t>QString</w:t>
+      </w:r>
+      <w:proofErr w:type="spellEnd"/>
+      <w:r>
+        <w:rPr>
+          <w:rFonts w:ascii="Courier New" w:hAnsi="Courier New"/>
+        </w:rPr>
+        <w:t xml:space="preserve"> </w:t>
+      </w:r>
+      <w:proofErr w:type="spellStart"/>
+      <w:r>
+        <w:rPr>
+          <w:rFonts w:ascii="Courier New" w:hAnsi="Courier New"/>
+        </w:rPr>
+        <w:t>getNickname</w:t>
+      </w:r>
+      <w:proofErr w:type="spellEnd"/>
+      <w:r>
+        <w:rPr>
+          <w:rFonts w:ascii="Courier New" w:hAnsi="Courier New"/>
+        </w:rPr>
+        <w:t xml:space="preserve"> —</w:t>
+      </w:r>
+      <w:r>
+        <w:t xml:space="preserve"> возвращает никнейм.</w:t>
+      </w:r>
+    </w:p>
+    <w:p>
+      <w:pPr>
+        <w:pStyle w:val="a4"/>
+      </w:pPr>
+      <w:r>
+        <w:rPr>
+          <w:rFonts w:ascii="Courier New" w:hAnsi="Courier New"/>
+        </w:rPr>
+        <w:t xml:space="preserve">— </w:t>
+      </w:r>
+      <w:proofErr w:type="spellStart"/>
+      <w:r>
+        <w:rPr>
+          <w:rFonts w:ascii="Courier New" w:hAnsi="Courier New"/>
+        </w:rPr>
+        <w:t>void</w:t>
+      </w:r>
+      <w:proofErr w:type="spellEnd"/>
+      <w:r>
+        <w:rPr>
+          <w:rFonts w:ascii="Courier New" w:hAnsi="Courier New"/>
+        </w:rPr>
+        <w:t xml:space="preserve"> </w:t>
+      </w:r>
+      <w:proofErr w:type="spellStart"/>
+      <w:r>
+        <w:rPr>
+          <w:rFonts w:ascii="Courier New" w:hAnsi="Courier New"/>
+        </w:rPr>
+        <w:t>removeNickname</w:t>
+      </w:r>
+      <w:proofErr w:type="spellEnd"/>
+      <w:r>
+        <w:rPr>
+          <w:rFonts w:ascii="Courier New" w:hAnsi="Courier New"/>
+        </w:rPr>
+        <w:t xml:space="preserve"> —</w:t>
+      </w:r>
+      <w:r>
+        <w:t xml:space="preserve"> принимает </w:t>
+      </w:r>
+      <w:proofErr w:type="spellStart"/>
+      <w:r>
+        <w:rPr>
+          <w:rFonts w:ascii="Courier New" w:hAnsi="Courier New"/>
+        </w:rPr>
+        <w:t>const</w:t>
+      </w:r>
+      <w:proofErr w:type="spellEnd"/>
+      <w:r>
+        <w:t xml:space="preserve"> </w:t>
+      </w:r>
+      <w:proofErr w:type="spellStart"/>
+      <w:r>
+        <w:rPr>
+          <w:rFonts w:ascii="Courier New" w:hAnsi="Courier New"/>
+        </w:rPr>
+        <w:t>QString</w:t>
+      </w:r>
+      <w:proofErr w:type="spellEnd"/>
+      <w:r>
+        <w:rPr>
+          <w:rFonts w:ascii="Courier New" w:hAnsi="Courier New"/>
+        </w:rPr>
+        <w:t xml:space="preserve"> &amp;</w:t>
+      </w:r>
+      <w:proofErr w:type="spellStart"/>
+      <w:r>
+        <w:rPr>
+          <w:rFonts w:ascii="Courier New" w:hAnsi="Courier New"/>
+        </w:rPr>
+        <w:t>nickname</w:t>
+      </w:r>
+      <w:proofErr w:type="spellEnd"/>
+      <w:r>
+        <w:t>. Удаляет никнейм.</w:t>
+      </w:r>
+    </w:p>
+    <w:p>
+      <w:pPr>
+        <w:pStyle w:val="a4"/>
+      </w:pPr>
+      <w:r>
+        <w:rPr>
+          <w:rFonts w:ascii="Courier New" w:hAnsi="Courier New"/>
+        </w:rPr>
+        <w:t>—</w:t>
+      </w:r>
+      <w:r>
+        <w:t xml:space="preserve"> </w:t>
+      </w:r>
+      <w:proofErr w:type="spellStart"/>
+      <w:r>
+        <w:rPr>
+          <w:rFonts w:ascii="Courier New" w:hAnsi="Courier New"/>
+        </w:rPr>
+        <w:t>bool</w:t>
+      </w:r>
+      <w:proofErr w:type="spellEnd"/>
+      <w:r>
+        <w:rPr>
+          <w:rFonts w:ascii="Courier New" w:hAnsi="Courier New"/>
+        </w:rPr>
+        <w:t xml:space="preserve"> </w:t>
+      </w:r>
+      <w:proofErr w:type="spellStart"/>
+      <w:r>
+        <w:rPr>
+          <w:rFonts w:ascii="Courier New" w:hAnsi="Courier New"/>
+        </w:rPr>
+        <w:t>doesNicknameExist</w:t>
+      </w:r>
+      <w:proofErr w:type="spellEnd"/>
+      <w:r>
+        <w:rPr>
+          <w:rFonts w:ascii="Courier New" w:hAnsi="Courier New"/>
+        </w:rPr>
+        <w:t xml:space="preserve"> —</w:t>
+      </w:r>
+      <w:r>
+        <w:t xml:space="preserve"> принимает </w:t>
+      </w:r>
+      <w:proofErr w:type="spellStart"/>
+      <w:r>
+        <w:rPr>
+          <w:rFonts w:ascii="Courier New" w:hAnsi="Courier New"/>
+        </w:rPr>
+        <w:t>const</w:t>
+      </w:r>
+      <w:proofErr w:type="spellEnd"/>
+      <w:r>
+        <w:rPr>
+          <w:rFonts w:ascii="Courier New" w:hAnsi="Courier New"/>
+        </w:rPr>
+        <w:t xml:space="preserve"> </w:t>
+      </w:r>
+      <w:proofErr w:type="spellStart"/>
+      <w:r>
+        <w:rPr>
+          <w:rFonts w:ascii="Courier New" w:hAnsi="Courier New"/>
+        </w:rPr>
+        <w:t>QString</w:t>
+      </w:r>
+      <w:proofErr w:type="spellEnd"/>
+      <w:r>
+        <w:rPr>
+          <w:rFonts w:ascii="Courier New" w:hAnsi="Courier New"/>
+        </w:rPr>
+        <w:t xml:space="preserve"> &amp;</w:t>
+      </w:r>
+      <w:proofErr w:type="spellStart"/>
+      <w:r>
+        <w:rPr>
+          <w:rFonts w:ascii="Courier New" w:hAnsi="Courier New"/>
+        </w:rPr>
+        <w:t>nickname</w:t>
+      </w:r>
+      <w:proofErr w:type="spellEnd"/>
+      <w:r>
+        <w:t>. Проверяет, существует ли никнейм.</w:t>
+      </w:r>
+    </w:p>
+    <w:p>
+      <w:pPr>
+        <w:pStyle w:val="a4"/>
+      </w:pPr>
+      <w:r>
+        <w:rPr>
+          <w:rFonts w:ascii="Courier New" w:hAnsi="Courier New"/>
+        </w:rPr>
+        <w:t>—</w:t>
+      </w:r>
+      <w:r>
+        <w:t xml:space="preserve"> </w:t>
+      </w:r>
+      <w:proofErr w:type="spellStart"/>
+      <w:r>
+        <w:rPr>
+          <w:rFonts w:ascii="Courier New" w:hAnsi="Courier New"/>
+        </w:rPr>
+        <w:t>void</w:t>
+      </w:r>
+      <w:proofErr w:type="spellEnd"/>
+      <w:r>
+        <w:rPr>
+          <w:rFonts w:ascii="Courier New" w:hAnsi="Courier New"/>
+        </w:rPr>
+        <w:t xml:space="preserve"> </w:t>
+      </w:r>
+      <w:proofErr w:type="spellStart"/>
+      <w:r>
+        <w:rPr>
+          <w:rFonts w:ascii="Courier New" w:hAnsi="Courier New"/>
+        </w:rPr>
+        <w:t>addNickname</w:t>
+      </w:r>
+      <w:proofErr w:type="spellEnd"/>
+      <w:r>
+        <w:t xml:space="preserve"> </w:t>
+      </w:r>
+      <w:r>
+        <w:rPr>
+          <w:rFonts w:ascii="Courier New" w:hAnsi="Courier New"/>
+        </w:rPr>
+        <w:t>—</w:t>
+      </w:r>
+      <w:r>
+        <w:t xml:space="preserve"> принимает </w:t>
+      </w:r>
+      <w:proofErr w:type="spellStart"/>
+      <w:r>
+        <w:rPr>
+          <w:rFonts w:ascii="Courier New" w:hAnsi="Courier New"/>
+        </w:rPr>
+        <w:t>const</w:t>
+      </w:r>
+      <w:proofErr w:type="spellEnd"/>
+      <w:r>
+        <w:rPr>
+          <w:rFonts w:ascii="Courier New" w:hAnsi="Courier New"/>
+        </w:rPr>
+        <w:t xml:space="preserve"> </w:t>
+      </w:r>
+      <w:proofErr w:type="spellStart"/>
+      <w:r>
+        <w:rPr>
+          <w:rFonts w:ascii="Courier New" w:hAnsi="Courier New"/>
+        </w:rPr>
+        <w:t>QString</w:t>
+      </w:r>
+      <w:proofErr w:type="spellEnd"/>
+      <w:r>
+        <w:rPr>
+          <w:rFonts w:ascii="Courier New" w:hAnsi="Courier New"/>
+        </w:rPr>
+        <w:t xml:space="preserve"> &amp;</w:t>
+      </w:r>
+      <w:proofErr w:type="spellStart"/>
+      <w:r>
+        <w:rPr>
+          <w:rFonts w:ascii="Courier New" w:hAnsi="Courier New"/>
+        </w:rPr>
+        <w:t>nickname</w:t>
+      </w:r>
+      <w:proofErr w:type="spellEnd"/>
+      <w:r>
+        <w:t>. Добавляет никнейм.</w:t>
+      </w:r>
+    </w:p>
+    <w:p>
+      <w:pPr>
+        <w:pStyle w:val="a4"/>
+      </w:pPr>
+      <w:r>
+        <w:rPr>
+          <w:rFonts w:ascii="Courier New" w:hAnsi="Courier New"/>
+        </w:rPr>
+        <w:t>—</w:t>
+      </w:r>
+      <w:r>
+        <w:t xml:space="preserve"> </w:t>
+      </w:r>
+      <w:proofErr w:type="spellStart"/>
+      <w:r>
+        <w:t>void</w:t>
+      </w:r>
+      <w:proofErr w:type="spellEnd"/>
+      <w:r>
+        <w:t xml:space="preserve"> </w:t>
+      </w:r>
+      <w:proofErr w:type="spellStart"/>
+      <w:r>
+        <w:rPr>
+          <w:rFonts w:ascii="Courier New" w:hAnsi="Courier New"/>
+        </w:rPr>
+        <w:t>setNickName</w:t>
+      </w:r>
+      <w:proofErr w:type="spellEnd"/>
+      <w:r>
+        <w:t xml:space="preserve"> </w:t>
+      </w:r>
+      <w:r>
+        <w:rPr>
+          <w:rFonts w:ascii="Courier New" w:hAnsi="Courier New"/>
+        </w:rPr>
+        <w:t>—</w:t>
+      </w:r>
+      <w:r>
+        <w:t xml:space="preserve"> принимает </w:t>
+      </w:r>
+      <w:proofErr w:type="spellStart"/>
+      <w:r>
+        <w:rPr>
+          <w:rFonts w:ascii="Courier New" w:hAnsi="Courier New"/>
+        </w:rPr>
+        <w:t>const</w:t>
+      </w:r>
+      <w:proofErr w:type="spellEnd"/>
+      <w:r>
+        <w:rPr>
+          <w:rFonts w:ascii="Courier New" w:hAnsi="Courier New"/>
+        </w:rPr>
+        <w:t xml:space="preserve"> </w:t>
+      </w:r>
+      <w:proofErr w:type="spellStart"/>
+      <w:r>
+        <w:rPr>
+          <w:rFonts w:ascii="Courier New" w:hAnsi="Courier New"/>
+        </w:rPr>
+        <w:t>QString</w:t>
+      </w:r>
+      <w:proofErr w:type="spellEnd"/>
+      <w:r>
+        <w:rPr>
+          <w:rFonts w:ascii="Courier New" w:hAnsi="Courier New"/>
+        </w:rPr>
+        <w:t xml:space="preserve"> &amp;</w:t>
+      </w:r>
+      <w:proofErr w:type="spellStart"/>
+      <w:r>
+        <w:rPr>
+          <w:rFonts w:ascii="Courier New" w:hAnsi="Courier New"/>
+        </w:rPr>
+        <w:t>newNickName</w:t>
+      </w:r>
+      <w:proofErr w:type="spellEnd"/>
+      <w:r>
+        <w:t>. Устанавливает никнейм.</w:t>
+      </w:r>
+    </w:p>
+    <w:p>
+      <w:pPr>
+        <w:pStyle w:val="a4"/>
+      </w:pPr>
+      <w:r>
+        <w:rPr>
+          <w:rFonts w:ascii="Courier New" w:hAnsi="Courier New"/>
+        </w:rPr>
+        <w:t>—</w:t>
+      </w:r>
+      <w:r>
+        <w:t xml:space="preserve"> </w:t>
+      </w:r>
+      <w:proofErr w:type="spellStart"/>
+      <w:r>
+        <w:rPr>
+          <w:rFonts w:ascii="Courier New" w:hAnsi="Courier New"/>
+        </w:rPr>
+        <w:t>void</w:t>
+      </w:r>
+      <w:proofErr w:type="spellEnd"/>
+      <w:r>
+        <w:rPr>
+          <w:rFonts w:ascii="Courier New" w:hAnsi="Courier New"/>
+        </w:rPr>
+        <w:t xml:space="preserve"> </w:t>
+      </w:r>
+      <w:proofErr w:type="spellStart"/>
+      <w:r>
+        <w:rPr>
+          <w:rFonts w:ascii="Courier New" w:hAnsi="Courier New"/>
+        </w:rPr>
+        <w:t>setupDatabase</w:t>
+      </w:r>
+      <w:proofErr w:type="spellEnd"/>
+      <w:r>
+        <w:t xml:space="preserve"> </w:t>
+      </w:r>
+      <w:r>
+        <w:rPr>
+          <w:rFonts w:ascii="Courier New" w:hAnsi="Courier New"/>
+        </w:rPr>
+        <w:t>—</w:t>
+      </w:r>
+      <w:r>
+        <w:t xml:space="preserve"> настраивает базу данных.</w:t>
+      </w:r>
+    </w:p>
+    <w:p>
+      <w:pPr>
+        <w:pStyle w:val="a4"/>
+      </w:pPr>
+      <w:r>
+        <w:rPr>
+          <w:rFonts w:ascii="Courier New" w:hAnsi="Courier New"/>
+        </w:rPr>
+        <w:t>—</w:t>
+      </w:r>
+      <w:r>
+        <w:t xml:space="preserve"> </w:t>
+      </w:r>
+      <w:proofErr w:type="spellStart"/>
+      <w:r>
+        <w:rPr>
+          <w:rFonts w:ascii="Courier New" w:hAnsi="Courier New"/>
+        </w:rPr>
+        <w:t>void</w:t>
+      </w:r>
+      <w:proofErr w:type="spellEnd"/>
+      <w:r>
+        <w:rPr>
+          <w:rFonts w:ascii="Courier New" w:hAnsi="Courier New"/>
+        </w:rPr>
+        <w:t xml:space="preserve"> </w:t>
+      </w:r>
+      <w:proofErr w:type="spellStart"/>
+      <w:r>
+        <w:rPr>
+          <w:rFonts w:ascii="Courier New" w:hAnsi="Courier New"/>
+        </w:rPr>
+        <w:t>on_nickname_returnPressed</w:t>
+      </w:r>
+      <w:proofErr w:type="spellEnd"/>
+      <w:r>
+        <w:t xml:space="preserve"> </w:t>
+      </w:r>
+      <w:r>
+        <w:rPr>
+          <w:rFonts w:ascii="Courier New" w:hAnsi="Courier New"/>
+        </w:rPr>
+        <w:t>—</w:t>
+      </w:r>
+      <w:r>
+        <w:t xml:space="preserve"> обработчик нажатия кнопки "Ввод" в поле никнейма.</w:t>
       </w:r>
       <w:r>
         <w:br w:type="page"/>

</xml_diff>